<commit_message>
1. add connect mongoDB data & node 2. add some resource
</commit_message>
<xml_diff>
--- a/筆記17_基於Express實現商品列表查詢接口.docx
+++ b/筆記17_基於Express實現商品列表查詢接口.docx
@@ -3,8 +3,6 @@
 <w:document xmlns:wpc="http://schemas.microsoft.com/office/word/2010/wordprocessingCanvas" xmlns:cx="http://schemas.microsoft.com/office/drawing/2014/chartex" xmlns:cx1="http://schemas.microsoft.com/office/drawing/2015/9/8/chartex" xmlns:cx2="http://schemas.microsoft.com/office/drawing/2015/10/21/chartex" xmlns:cx3="http://schemas.microsoft.com/office/drawing/2016/5/9/chartex" xmlns:cx4="http://schemas.microsoft.com/office/drawing/2016/5/10/chartex" xmlns:cx5="http://schemas.microsoft.com/office/drawing/2016/5/11/chartex" xmlns:cx6="http://schemas.microsoft.com/office/drawing/2016/5/12/chartex" xmlns:cx7="http://schemas.microsoft.com/office/drawing/2016/5/13/chartex" xmlns:cx8="http://schemas.microsoft.com/office/drawing/2016/5/14/chartex" xmlns:mc="http://schemas.openxmlformats.org/markup-compatibility/2006" xmlns:aink="http://schemas.microsoft.com/office/drawing/2016/ink" xmlns:am3d="http://schemas.microsoft.com/office/drawing/2017/model3d" xmlns:o="urn:schemas-microsoft-com:office:office" xmlns:r="http://schemas.openxmlformats.org/officeDocument/2006/relationships" xmlns:m="http://schemas.openxmlformats.org/officeDocument/2006/math" xmlns:v="urn:schemas-microsoft-com:vml" xmlns:wp14="http://schemas.microsoft.com/office/word/2010/wordprocessingDrawing" xmlns:wp="http://schemas.openxmlformats.org/drawingml/2006/wordprocessingDrawing" xmlns:w10="urn:schemas-microsoft-com:office:word" xmlns:w="http://schemas.openxmlformats.org/wordprocessingml/2006/main" xmlns:w14="http://schemas.microsoft.com/office/word/2010/wordml" xmlns:w15="http://schemas.microsoft.com/office/word/2012/wordml" xmlns:w16cid="http://schemas.microsoft.com/office/word/2016/wordml/cid" xmlns:w16se="http://schemas.microsoft.com/office/word/2015/wordml/symex" xmlns:wpg="http://schemas.microsoft.com/office/word/2010/wordprocessingGroup" xmlns:wpi="http://schemas.microsoft.com/office/word/2010/wordprocessingInk" xmlns:wne="http://schemas.microsoft.com/office/word/2006/wordml" xmlns:wps="http://schemas.microsoft.com/office/word/2010/wordprocessingShape" mc:Ignorable="w14 w15 w16se w16cid wp14">
   <w:body>
     <w:p>
-      <w:bookmarkStart w:id="0" w:name="_GoBack"/>
-      <w:bookmarkEnd w:id="0"/>
       <w:r>
         <w:rPr>
           <w:noProof/>
@@ -350,9 +348,6 @@
       <w:pPr>
         <w:pStyle w:val="a3"/>
         <w:ind w:leftChars="0" w:left="360"/>
-        <w:rPr>
-          <w:rFonts w:hint="eastAsia"/>
-        </w:rPr>
       </w:pPr>
       <w:r>
         <w:t xml:space="preserve">9-2 </w:t>
@@ -377,10 +372,2416 @@
       <w:pPr>
         <w:pStyle w:val="a3"/>
         <w:ind w:leftChars="0" w:left="360"/>
-        <w:rPr>
-          <w:rFonts w:hint="eastAsia"/>
-        </w:rPr>
-      </w:pPr>
+      </w:pPr>
+      <w:r>
+        <w:rPr>
+          <w:rFonts w:hint="eastAsia"/>
+        </w:rPr>
+        <w:t>新增商品列表</w:t>
+      </w:r>
+      <w:r>
+        <w:rPr>
+          <w:rFonts w:hint="eastAsia"/>
+        </w:rPr>
+        <w:t>頁</w:t>
+      </w:r>
+      <w:r>
+        <w:rPr>
+          <w:rFonts w:hint="eastAsia"/>
+        </w:rPr>
+        <w:t>的一級</w:t>
+      </w:r>
+      <w:r>
+        <w:rPr>
+          <w:rFonts w:hint="eastAsia"/>
+        </w:rPr>
+        <w:t>route</w:t>
+      </w:r>
+      <w:r>
+        <w:t>:</w:t>
+      </w:r>
+    </w:p>
+    <w:p>
+      <w:pPr>
+        <w:pStyle w:val="a3"/>
+        <w:ind w:leftChars="0" w:left="360"/>
+      </w:pPr>
+      <w:r>
+        <w:rPr>
+          <w:noProof/>
+        </w:rPr>
+        <w:lastRenderedPageBreak/>
+        <w:drawing>
+          <wp:inline distT="0" distB="0" distL="0" distR="0" wp14:anchorId="4BB0F381" wp14:editId="3A723C57">
+            <wp:extent cx="3179445" cy="871855"/>
+            <wp:effectExtent l="0" t="0" r="1905" b="4445"/>
+            <wp:docPr id="2" name="圖片 2" descr="C:\Users\user\AppData\Local\Temp\1540122202(1).png"/>
+            <wp:cNvGraphicFramePr>
+              <a:graphicFrameLocks xmlns:a="http://schemas.openxmlformats.org/drawingml/2006/main" noChangeAspect="1"/>
+            </wp:cNvGraphicFramePr>
+            <a:graphic xmlns:a="http://schemas.openxmlformats.org/drawingml/2006/main">
+              <a:graphicData uri="http://schemas.openxmlformats.org/drawingml/2006/picture">
+                <pic:pic xmlns:pic="http://schemas.openxmlformats.org/drawingml/2006/picture">
+                  <pic:nvPicPr>
+                    <pic:cNvPr id="0" name="Picture 1" descr="C:\Users\user\AppData\Local\Temp\1540122202(1).png"/>
+                    <pic:cNvPicPr>
+                      <a:picLocks noChangeAspect="1" noChangeArrowheads="1"/>
+                    </pic:cNvPicPr>
+                  </pic:nvPicPr>
+                  <pic:blipFill>
+                    <a:blip r:embed="rId7">
+                      <a:extLst>
+                        <a:ext uri="{28A0092B-C50C-407E-A947-70E740481C1C}">
+                          <a14:useLocalDpi xmlns:a14="http://schemas.microsoft.com/office/drawing/2010/main" val="0"/>
+                        </a:ext>
+                      </a:extLst>
+                    </a:blip>
+                    <a:srcRect/>
+                    <a:stretch>
+                      <a:fillRect/>
+                    </a:stretch>
+                  </pic:blipFill>
+                  <pic:spPr bwMode="auto">
+                    <a:xfrm>
+                      <a:off x="0" y="0"/>
+                      <a:ext cx="3179445" cy="871855"/>
+                    </a:xfrm>
+                    <a:prstGeom prst="rect">
+                      <a:avLst/>
+                    </a:prstGeom>
+                    <a:noFill/>
+                    <a:ln>
+                      <a:noFill/>
+                    </a:ln>
+                  </pic:spPr>
+                </pic:pic>
+              </a:graphicData>
+            </a:graphic>
+          </wp:inline>
+        </w:drawing>
+      </w:r>
+      <w:r>
+        <w:rPr>
+          <w:noProof/>
+        </w:rPr>
+        <w:drawing>
+          <wp:inline distT="0" distB="0" distL="0" distR="0" wp14:anchorId="407DF1CE" wp14:editId="6BD531E2">
+            <wp:extent cx="4735195" cy="1711325"/>
+            <wp:effectExtent l="0" t="0" r="8255" b="3175"/>
+            <wp:docPr id="12" name="圖片 12" descr="C:\Users\user\AppData\Local\Temp\1540125813(1).png"/>
+            <wp:cNvGraphicFramePr>
+              <a:graphicFrameLocks xmlns:a="http://schemas.openxmlformats.org/drawingml/2006/main" noChangeAspect="1"/>
+            </wp:cNvGraphicFramePr>
+            <a:graphic xmlns:a="http://schemas.openxmlformats.org/drawingml/2006/main">
+              <a:graphicData uri="http://schemas.openxmlformats.org/drawingml/2006/picture">
+                <pic:pic xmlns:pic="http://schemas.openxmlformats.org/drawingml/2006/picture">
+                  <pic:nvPicPr>
+                    <pic:cNvPr id="0" name="Picture 1" descr="C:\Users\user\AppData\Local\Temp\1540125813(1).png"/>
+                    <pic:cNvPicPr>
+                      <a:picLocks noChangeAspect="1" noChangeArrowheads="1"/>
+                    </pic:cNvPicPr>
+                  </pic:nvPicPr>
+                  <pic:blipFill>
+                    <a:blip r:embed="rId8">
+                      <a:extLst>
+                        <a:ext uri="{28A0092B-C50C-407E-A947-70E740481C1C}">
+                          <a14:useLocalDpi xmlns:a14="http://schemas.microsoft.com/office/drawing/2010/main" val="0"/>
+                        </a:ext>
+                      </a:extLst>
+                    </a:blip>
+                    <a:srcRect/>
+                    <a:stretch>
+                      <a:fillRect/>
+                    </a:stretch>
+                  </pic:blipFill>
+                  <pic:spPr bwMode="auto">
+                    <a:xfrm>
+                      <a:off x="0" y="0"/>
+                      <a:ext cx="4735195" cy="1711325"/>
+                    </a:xfrm>
+                    <a:prstGeom prst="rect">
+                      <a:avLst/>
+                    </a:prstGeom>
+                    <a:noFill/>
+                    <a:ln>
+                      <a:noFill/>
+                    </a:ln>
+                  </pic:spPr>
+                </pic:pic>
+              </a:graphicData>
+            </a:graphic>
+          </wp:inline>
+        </w:drawing>
+      </w:r>
+    </w:p>
+    <w:p>
+      <w:pPr>
+        <w:pStyle w:val="a3"/>
+        <w:ind w:leftChars="0" w:left="360"/>
+      </w:pPr>
+    </w:p>
+    <w:p>
+      <w:pPr>
+        <w:pStyle w:val="a3"/>
+        <w:ind w:leftChars="0" w:left="360"/>
+      </w:pPr>
+      <w:r>
+        <w:rPr>
+          <w:rFonts w:hint="eastAsia"/>
+        </w:rPr>
+        <w:t>然後</w:t>
+      </w:r>
+      <w:r>
+        <w:rPr>
+          <w:rFonts w:hint="eastAsia"/>
+        </w:rPr>
+        <w:t>g</w:t>
+      </w:r>
+      <w:r>
+        <w:t>oods</w:t>
+      </w:r>
+      <w:r>
+        <w:rPr>
+          <w:rFonts w:hint="eastAsia"/>
+        </w:rPr>
+        <w:t>就放二級路由</w:t>
+      </w:r>
+      <w:r>
+        <w:rPr>
+          <w:rFonts w:hint="eastAsia"/>
+        </w:rPr>
+        <w:t>:</w:t>
+      </w:r>
+    </w:p>
+    <w:p>
+      <w:pPr>
+        <w:pStyle w:val="a3"/>
+        <w:ind w:leftChars="0" w:left="360"/>
+      </w:pPr>
+    </w:p>
+    <w:p>
+      <w:pPr>
+        <w:pStyle w:val="a3"/>
+        <w:ind w:leftChars="0" w:left="360"/>
+      </w:pPr>
+      <w:r>
+        <w:rPr>
+          <w:noProof/>
+        </w:rPr>
+        <w:drawing>
+          <wp:inline distT="0" distB="0" distL="0" distR="0" wp14:anchorId="7B8E2942" wp14:editId="566BCF84">
+            <wp:extent cx="5274310" cy="2966720"/>
+            <wp:effectExtent l="0" t="0" r="2540" b="5080"/>
+            <wp:docPr id="11" name="圖片 11"/>
+            <wp:cNvGraphicFramePr>
+              <a:graphicFrameLocks xmlns:a="http://schemas.openxmlformats.org/drawingml/2006/main" noChangeAspect="1"/>
+            </wp:cNvGraphicFramePr>
+            <a:graphic xmlns:a="http://schemas.openxmlformats.org/drawingml/2006/main">
+              <a:graphicData uri="http://schemas.openxmlformats.org/drawingml/2006/picture">
+                <pic:pic xmlns:pic="http://schemas.openxmlformats.org/drawingml/2006/picture">
+                  <pic:nvPicPr>
+                    <pic:cNvPr id="1" name=""/>
+                    <pic:cNvPicPr/>
+                  </pic:nvPicPr>
+                  <pic:blipFill>
+                    <a:blip r:embed="rId9"/>
+                    <a:stretch>
+                      <a:fillRect/>
+                    </a:stretch>
+                  </pic:blipFill>
+                  <pic:spPr>
+                    <a:xfrm>
+                      <a:off x="0" y="0"/>
+                      <a:ext cx="5274310" cy="2966720"/>
+                    </a:xfrm>
+                    <a:prstGeom prst="rect">
+                      <a:avLst/>
+                    </a:prstGeom>
+                  </pic:spPr>
+                </pic:pic>
+              </a:graphicData>
+            </a:graphic>
+          </wp:inline>
+        </w:drawing>
+      </w:r>
+    </w:p>
+    <w:p>
+      <w:pPr>
+        <w:pStyle w:val="a3"/>
+        <w:ind w:leftChars="0" w:left="360"/>
+      </w:pPr>
+    </w:p>
+    <w:p>
+      <w:pPr>
+        <w:pStyle w:val="a3"/>
+        <w:ind w:leftChars="0" w:left="360"/>
+      </w:pPr>
+      <w:r>
+        <w:rPr>
+          <w:rFonts w:hint="eastAsia"/>
+        </w:rPr>
+        <w:t>可以看到連上了</w:t>
+      </w:r>
+      <w:r>
+        <w:rPr>
+          <w:rFonts w:hint="eastAsia"/>
+        </w:rPr>
+        <w:t>!</w:t>
+      </w:r>
+    </w:p>
+    <w:p>
+      <w:pPr>
+        <w:pStyle w:val="a3"/>
+        <w:ind w:leftChars="0" w:left="360"/>
+        <w:rPr>
+          <w:rFonts w:hint="eastAsia"/>
+        </w:rPr>
+      </w:pPr>
+      <w:r>
+        <w:rPr>
+          <w:noProof/>
+        </w:rPr>
+        <w:lastRenderedPageBreak/>
+        <w:drawing>
+          <wp:inline distT="0" distB="0" distL="0" distR="0" wp14:anchorId="279B2434" wp14:editId="466AD7DD">
+            <wp:extent cx="5274310" cy="2966720"/>
+            <wp:effectExtent l="0" t="0" r="2540" b="5080"/>
+            <wp:docPr id="9" name="圖片 9"/>
+            <wp:cNvGraphicFramePr>
+              <a:graphicFrameLocks xmlns:a="http://schemas.openxmlformats.org/drawingml/2006/main" noChangeAspect="1"/>
+            </wp:cNvGraphicFramePr>
+            <a:graphic xmlns:a="http://schemas.openxmlformats.org/drawingml/2006/main">
+              <a:graphicData uri="http://schemas.openxmlformats.org/drawingml/2006/picture">
+                <pic:pic xmlns:pic="http://schemas.openxmlformats.org/drawingml/2006/picture">
+                  <pic:nvPicPr>
+                    <pic:cNvPr id="1" name=""/>
+                    <pic:cNvPicPr/>
+                  </pic:nvPicPr>
+                  <pic:blipFill>
+                    <a:blip r:embed="rId10"/>
+                    <a:stretch>
+                      <a:fillRect/>
+                    </a:stretch>
+                  </pic:blipFill>
+                  <pic:spPr>
+                    <a:xfrm>
+                      <a:off x="0" y="0"/>
+                      <a:ext cx="5274310" cy="2966720"/>
+                    </a:xfrm>
+                    <a:prstGeom prst="rect">
+                      <a:avLst/>
+                    </a:prstGeom>
+                  </pic:spPr>
+                </pic:pic>
+              </a:graphicData>
+            </a:graphic>
+          </wp:inline>
+        </w:drawing>
+      </w:r>
+    </w:p>
+    <w:p>
+      <w:pPr>
+        <w:pStyle w:val="a3"/>
+        <w:ind w:leftChars="0" w:left="360"/>
+      </w:pPr>
+    </w:p>
+    <w:p>
+      <w:pPr>
+        <w:pStyle w:val="a3"/>
+        <w:ind w:leftChars="0" w:left="360"/>
+      </w:pPr>
+    </w:p>
+    <w:p>
+      <w:pPr>
+        <w:pStyle w:val="a3"/>
+        <w:ind w:leftChars="0" w:left="360"/>
+      </w:pPr>
+    </w:p>
+    <w:p>
+      <w:pPr>
+        <w:pStyle w:val="a3"/>
+        <w:ind w:leftChars="0" w:left="360"/>
+      </w:pPr>
+    </w:p>
+    <w:p>
+      <w:pPr>
+        <w:pStyle w:val="a3"/>
+        <w:ind w:leftChars="0" w:left="360"/>
+      </w:pPr>
+    </w:p>
+    <w:p>
+      <w:pPr>
+        <w:pStyle w:val="a3"/>
+        <w:ind w:leftChars="0" w:left="360"/>
+      </w:pPr>
+    </w:p>
+    <w:p>
+      <w:pPr>
+        <w:pStyle w:val="a3"/>
+        <w:ind w:leftChars="0" w:left="360"/>
+      </w:pPr>
+    </w:p>
+    <w:p>
+      <w:pPr>
+        <w:pStyle w:val="a3"/>
+        <w:ind w:leftChars="0" w:left="360"/>
+      </w:pPr>
+      <w:r>
+        <w:rPr>
+          <w:rFonts w:hint="eastAsia"/>
+        </w:rPr>
+        <w:t>然後</w:t>
+      </w:r>
+      <w:r>
+        <w:rPr>
+          <w:rFonts w:hint="eastAsia"/>
+        </w:rPr>
+        <w:t xml:space="preserve">DB  </w:t>
+      </w:r>
+      <w:r>
+        <w:rPr>
+          <w:rFonts w:hint="eastAsia"/>
+        </w:rPr>
+        <w:t>我引入課程的</w:t>
+      </w:r>
+      <w:r>
+        <w:rPr>
+          <w:rFonts w:hint="eastAsia"/>
+        </w:rPr>
+        <w:t>goods</w:t>
+      </w:r>
+      <w:r>
+        <w:t>:</w:t>
+      </w:r>
+    </w:p>
+    <w:p>
+      <w:pPr>
+        <w:pStyle w:val="a3"/>
+        <w:ind w:leftChars="0" w:left="360"/>
+      </w:pPr>
+      <w:r>
+        <w:rPr>
+          <w:rFonts w:hint="eastAsia"/>
+        </w:rPr>
+        <w:t>我直接在</w:t>
+      </w:r>
+      <w:r>
+        <w:rPr>
+          <w:rFonts w:hint="eastAsia"/>
+        </w:rPr>
+        <w:t>IDE</w:t>
+      </w:r>
+      <w:r>
+        <w:t xml:space="preserve">  R</w:t>
+      </w:r>
+      <w:r>
+        <w:rPr>
+          <w:rFonts w:hint="eastAsia"/>
+        </w:rPr>
+        <w:t>o</w:t>
+      </w:r>
+      <w:r>
+        <w:t>bo</w:t>
+      </w:r>
+      <w:r>
+        <w:rPr>
+          <w:rFonts w:hint="eastAsia"/>
+        </w:rPr>
+        <w:t xml:space="preserve">  </w:t>
+      </w:r>
+      <w:r>
+        <w:rPr>
+          <w:rFonts w:hint="eastAsia"/>
+        </w:rPr>
+        <w:t>右鍵</w:t>
+      </w:r>
+      <w:r>
+        <w:rPr>
+          <w:rFonts w:hint="eastAsia"/>
+        </w:rPr>
+        <w:t>c</w:t>
+      </w:r>
+      <w:r>
+        <w:t xml:space="preserve">reate  </w:t>
+      </w:r>
+      <w:r>
+        <w:t>database</w:t>
+      </w:r>
+      <w:r>
+        <w:rPr>
+          <w:noProof/>
+        </w:rPr>
+        <w:drawing>
+          <wp:inline distT="0" distB="0" distL="0" distR="0" wp14:anchorId="3356EA2D" wp14:editId="2D8C9145">
+            <wp:extent cx="5274310" cy="2966720"/>
+            <wp:effectExtent l="0" t="0" r="2540" b="5080"/>
+            <wp:docPr id="5" name="圖片 5"/>
+            <wp:cNvGraphicFramePr>
+              <a:graphicFrameLocks xmlns:a="http://schemas.openxmlformats.org/drawingml/2006/main" noChangeAspect="1"/>
+            </wp:cNvGraphicFramePr>
+            <a:graphic xmlns:a="http://schemas.openxmlformats.org/drawingml/2006/main">
+              <a:graphicData uri="http://schemas.openxmlformats.org/drawingml/2006/picture">
+                <pic:pic xmlns:pic="http://schemas.openxmlformats.org/drawingml/2006/picture">
+                  <pic:nvPicPr>
+                    <pic:cNvPr id="1" name=""/>
+                    <pic:cNvPicPr/>
+                  </pic:nvPicPr>
+                  <pic:blipFill>
+                    <a:blip r:embed="rId11"/>
+                    <a:stretch>
+                      <a:fillRect/>
+                    </a:stretch>
+                  </pic:blipFill>
+                  <pic:spPr>
+                    <a:xfrm>
+                      <a:off x="0" y="0"/>
+                      <a:ext cx="5274310" cy="2966720"/>
+                    </a:xfrm>
+                    <a:prstGeom prst="rect">
+                      <a:avLst/>
+                    </a:prstGeom>
+                  </pic:spPr>
+                </pic:pic>
+              </a:graphicData>
+            </a:graphic>
+          </wp:inline>
+        </w:drawing>
+      </w:r>
+    </w:p>
+    <w:p>
+      <w:pPr>
+        <w:pStyle w:val="a3"/>
+        <w:ind w:leftChars="0" w:left="360"/>
+      </w:pPr>
+    </w:p>
+    <w:p>
+      <w:pPr>
+        <w:pStyle w:val="a3"/>
+        <w:ind w:leftChars="0" w:left="360"/>
+      </w:pPr>
+      <w:r>
+        <w:t xml:space="preserve">Create </w:t>
+      </w:r>
+      <w:proofErr w:type="spellStart"/>
+      <w:r>
+        <w:t>collectons</w:t>
+      </w:r>
+      <w:proofErr w:type="spellEnd"/>
+      <w:r>
+        <w:t>:</w:t>
+      </w:r>
+    </w:p>
+    <w:p>
+      <w:pPr>
+        <w:pStyle w:val="a3"/>
+        <w:ind w:leftChars="0" w:left="360"/>
+      </w:pPr>
+      <w:r>
+        <w:rPr>
+          <w:noProof/>
+        </w:rPr>
+        <w:lastRenderedPageBreak/>
+        <w:drawing>
+          <wp:inline distT="0" distB="0" distL="0" distR="0" wp14:anchorId="5A7F2CC1" wp14:editId="103D5469">
+            <wp:extent cx="5274310" cy="2966720"/>
+            <wp:effectExtent l="0" t="0" r="2540" b="5080"/>
+            <wp:docPr id="6" name="圖片 6"/>
+            <wp:cNvGraphicFramePr>
+              <a:graphicFrameLocks xmlns:a="http://schemas.openxmlformats.org/drawingml/2006/main" noChangeAspect="1"/>
+            </wp:cNvGraphicFramePr>
+            <a:graphic xmlns:a="http://schemas.openxmlformats.org/drawingml/2006/main">
+              <a:graphicData uri="http://schemas.openxmlformats.org/drawingml/2006/picture">
+                <pic:pic xmlns:pic="http://schemas.openxmlformats.org/drawingml/2006/picture">
+                  <pic:nvPicPr>
+                    <pic:cNvPr id="1" name=""/>
+                    <pic:cNvPicPr/>
+                  </pic:nvPicPr>
+                  <pic:blipFill>
+                    <a:blip r:embed="rId12"/>
+                    <a:stretch>
+                      <a:fillRect/>
+                    </a:stretch>
+                  </pic:blipFill>
+                  <pic:spPr>
+                    <a:xfrm>
+                      <a:off x="0" y="0"/>
+                      <a:ext cx="5274310" cy="2966720"/>
+                    </a:xfrm>
+                    <a:prstGeom prst="rect">
+                      <a:avLst/>
+                    </a:prstGeom>
+                  </pic:spPr>
+                </pic:pic>
+              </a:graphicData>
+            </a:graphic>
+          </wp:inline>
+        </w:drawing>
+      </w:r>
+    </w:p>
+    <w:p>
+      <w:pPr>
+        <w:pStyle w:val="a3"/>
+        <w:ind w:leftChars="0" w:left="360"/>
+      </w:pPr>
+    </w:p>
+    <w:p>
+      <w:pPr>
+        <w:pStyle w:val="a3"/>
+        <w:ind w:leftChars="0" w:left="360"/>
+      </w:pPr>
+    </w:p>
+    <w:p>
+      <w:pPr>
+        <w:pStyle w:val="a3"/>
+        <w:ind w:leftChars="0" w:left="360"/>
+      </w:pPr>
+    </w:p>
+    <w:p>
+      <w:pPr>
+        <w:pStyle w:val="a3"/>
+        <w:ind w:leftChars="0" w:left="360"/>
+      </w:pPr>
+      <w:r>
+        <w:rPr>
+          <w:rFonts w:hint="eastAsia"/>
+        </w:rPr>
+        <w:t>我直接</w:t>
+      </w:r>
+      <w:r>
+        <w:rPr>
+          <w:rFonts w:hint="eastAsia"/>
+        </w:rPr>
+        <w:t>i</w:t>
+      </w:r>
+      <w:r>
+        <w:t>nsert document:</w:t>
+      </w:r>
+    </w:p>
+    <w:p>
+      <w:pPr>
+        <w:pStyle w:val="a3"/>
+        <w:ind w:leftChars="0" w:left="360"/>
+      </w:pPr>
+      <w:r>
+        <w:rPr>
+          <w:noProof/>
+        </w:rPr>
+        <w:drawing>
+          <wp:inline distT="0" distB="0" distL="0" distR="0" wp14:anchorId="1C78A661" wp14:editId="00710B48">
+            <wp:extent cx="5274310" cy="2966720"/>
+            <wp:effectExtent l="0" t="0" r="2540" b="5080"/>
+            <wp:docPr id="7" name="圖片 7"/>
+            <wp:cNvGraphicFramePr>
+              <a:graphicFrameLocks xmlns:a="http://schemas.openxmlformats.org/drawingml/2006/main" noChangeAspect="1"/>
+            </wp:cNvGraphicFramePr>
+            <a:graphic xmlns:a="http://schemas.openxmlformats.org/drawingml/2006/main">
+              <a:graphicData uri="http://schemas.openxmlformats.org/drawingml/2006/picture">
+                <pic:pic xmlns:pic="http://schemas.openxmlformats.org/drawingml/2006/picture">
+                  <pic:nvPicPr>
+                    <pic:cNvPr id="1" name=""/>
+                    <pic:cNvPicPr/>
+                  </pic:nvPicPr>
+                  <pic:blipFill>
+                    <a:blip r:embed="rId13"/>
+                    <a:stretch>
+                      <a:fillRect/>
+                    </a:stretch>
+                  </pic:blipFill>
+                  <pic:spPr>
+                    <a:xfrm>
+                      <a:off x="0" y="0"/>
+                      <a:ext cx="5274310" cy="2966720"/>
+                    </a:xfrm>
+                    <a:prstGeom prst="rect">
+                      <a:avLst/>
+                    </a:prstGeom>
+                  </pic:spPr>
+                </pic:pic>
+              </a:graphicData>
+            </a:graphic>
+          </wp:inline>
+        </w:drawing>
+      </w:r>
+    </w:p>
+    <w:p>
+      <w:pPr>
+        <w:pStyle w:val="a3"/>
+        <w:ind w:leftChars="0" w:left="360"/>
+      </w:pPr>
+    </w:p>
+    <w:p>
+      <w:pPr>
+        <w:pStyle w:val="a3"/>
+        <w:ind w:leftChars="0" w:left="360"/>
+      </w:pPr>
+      <w:r>
+        <w:rPr>
+          <w:rFonts w:hint="eastAsia"/>
+        </w:rPr>
+        <w:t>可以看到已引入</w:t>
+      </w:r>
+      <w:r>
+        <w:rPr>
+          <w:rFonts w:hint="eastAsia"/>
+        </w:rPr>
+        <w:t>:</w:t>
+      </w:r>
+    </w:p>
+    <w:p>
+      <w:pPr>
+        <w:pStyle w:val="a3"/>
+        <w:ind w:leftChars="0" w:left="360"/>
+      </w:pPr>
+      <w:r>
+        <w:rPr>
+          <w:noProof/>
+        </w:rPr>
+        <w:lastRenderedPageBreak/>
+        <w:drawing>
+          <wp:inline distT="0" distB="0" distL="0" distR="0" wp14:anchorId="4B32C075" wp14:editId="4E38C257">
+            <wp:extent cx="5274310" cy="2966720"/>
+            <wp:effectExtent l="0" t="0" r="2540" b="5080"/>
+            <wp:docPr id="8" name="圖片 8"/>
+            <wp:cNvGraphicFramePr>
+              <a:graphicFrameLocks xmlns:a="http://schemas.openxmlformats.org/drawingml/2006/main" noChangeAspect="1"/>
+            </wp:cNvGraphicFramePr>
+            <a:graphic xmlns:a="http://schemas.openxmlformats.org/drawingml/2006/main">
+              <a:graphicData uri="http://schemas.openxmlformats.org/drawingml/2006/picture">
+                <pic:pic xmlns:pic="http://schemas.openxmlformats.org/drawingml/2006/picture">
+                  <pic:nvPicPr>
+                    <pic:cNvPr id="1" name=""/>
+                    <pic:cNvPicPr/>
+                  </pic:nvPicPr>
+                  <pic:blipFill>
+                    <a:blip r:embed="rId14"/>
+                    <a:stretch>
+                      <a:fillRect/>
+                    </a:stretch>
+                  </pic:blipFill>
+                  <pic:spPr>
+                    <a:xfrm>
+                      <a:off x="0" y="0"/>
+                      <a:ext cx="5274310" cy="2966720"/>
+                    </a:xfrm>
+                    <a:prstGeom prst="rect">
+                      <a:avLst/>
+                    </a:prstGeom>
+                  </pic:spPr>
+                </pic:pic>
+              </a:graphicData>
+            </a:graphic>
+          </wp:inline>
+        </w:drawing>
+      </w:r>
+    </w:p>
+    <w:p>
+      <w:pPr>
+        <w:pStyle w:val="a3"/>
+        <w:ind w:leftChars="0" w:left="360"/>
+      </w:pPr>
+    </w:p>
+    <w:p>
+      <w:pPr>
+        <w:pStyle w:val="a3"/>
+        <w:ind w:leftChars="0" w:left="360"/>
+      </w:pPr>
+      <w:r>
+        <w:rPr>
+          <w:rFonts w:hint="eastAsia"/>
+        </w:rPr>
+        <w:t>&gt;&gt;&gt;&gt;&gt;&gt;&gt;&gt;&gt;&gt;&gt;&gt;&gt;&gt;</w:t>
+      </w:r>
+    </w:p>
+    <w:p>
+      <w:pPr>
+        <w:pStyle w:val="a3"/>
+        <w:ind w:leftChars="0" w:left="360"/>
+      </w:pPr>
+      <w:r>
+        <w:rPr>
+          <w:rFonts w:hint="eastAsia"/>
+        </w:rPr>
+        <w:t>這時候輸入我們子</w:t>
+      </w:r>
+      <w:proofErr w:type="gramStart"/>
+      <w:r>
+        <w:rPr>
+          <w:rFonts w:hint="eastAsia"/>
+        </w:rPr>
+        <w:t>路由根目錄</w:t>
+      </w:r>
+      <w:proofErr w:type="gramEnd"/>
+      <w:r>
+        <w:rPr>
+          <w:rFonts w:hint="eastAsia"/>
+        </w:rPr>
+        <w:t>:</w:t>
+      </w:r>
+    </w:p>
+    <w:p>
+      <w:pPr>
+        <w:pStyle w:val="a3"/>
+        <w:ind w:leftChars="0" w:left="360"/>
+      </w:pPr>
+      <w:r>
+        <w:rPr>
+          <w:noProof/>
+        </w:rPr>
+        <w:drawing>
+          <wp:inline distT="0" distB="0" distL="0" distR="0" wp14:anchorId="0BA97519" wp14:editId="5DA6CFF9">
+            <wp:extent cx="5274310" cy="2966720"/>
+            <wp:effectExtent l="0" t="0" r="2540" b="5080"/>
+            <wp:docPr id="13" name="圖片 13"/>
+            <wp:cNvGraphicFramePr>
+              <a:graphicFrameLocks xmlns:a="http://schemas.openxmlformats.org/drawingml/2006/main" noChangeAspect="1"/>
+            </wp:cNvGraphicFramePr>
+            <a:graphic xmlns:a="http://schemas.openxmlformats.org/drawingml/2006/main">
+              <a:graphicData uri="http://schemas.openxmlformats.org/drawingml/2006/picture">
+                <pic:pic xmlns:pic="http://schemas.openxmlformats.org/drawingml/2006/picture">
+                  <pic:nvPicPr>
+                    <pic:cNvPr id="1" name=""/>
+                    <pic:cNvPicPr/>
+                  </pic:nvPicPr>
+                  <pic:blipFill>
+                    <a:blip r:embed="rId15"/>
+                    <a:stretch>
+                      <a:fillRect/>
+                    </a:stretch>
+                  </pic:blipFill>
+                  <pic:spPr>
+                    <a:xfrm>
+                      <a:off x="0" y="0"/>
+                      <a:ext cx="5274310" cy="2966720"/>
+                    </a:xfrm>
+                    <a:prstGeom prst="rect">
+                      <a:avLst/>
+                    </a:prstGeom>
+                  </pic:spPr>
+                </pic:pic>
+              </a:graphicData>
+            </a:graphic>
+          </wp:inline>
+        </w:drawing>
+      </w:r>
+    </w:p>
+    <w:p>
+      <w:pPr>
+        <w:pStyle w:val="a3"/>
+        <w:ind w:leftChars="0" w:left="360"/>
+      </w:pPr>
+      <w:r>
+        <w:rPr>
+          <w:rFonts w:hint="eastAsia"/>
+        </w:rPr>
+        <w:t>可以看到輸出</w:t>
+      </w:r>
+      <w:proofErr w:type="gramStart"/>
+      <w:r>
+        <w:rPr>
+          <w:rFonts w:hint="eastAsia"/>
+        </w:rPr>
+        <w:t>囉</w:t>
+      </w:r>
+      <w:proofErr w:type="gramEnd"/>
+      <w:r>
+        <w:rPr>
+          <w:rFonts w:hint="eastAsia"/>
+        </w:rPr>
+        <w:t>!</w:t>
+      </w:r>
+    </w:p>
+    <w:p>
+      <w:pPr>
+        <w:pStyle w:val="a3"/>
+        <w:ind w:leftChars="0" w:left="360"/>
+      </w:pPr>
+    </w:p>
+    <w:p>
+      <w:pPr>
+        <w:pStyle w:val="a3"/>
+        <w:ind w:leftChars="0" w:left="360"/>
+      </w:pPr>
+    </w:p>
+    <w:p>
+      <w:pPr>
+        <w:pStyle w:val="a3"/>
+        <w:ind w:leftChars="0" w:left="360"/>
+      </w:pPr>
+      <w:r>
+        <w:rPr>
+          <w:rFonts w:hint="eastAsia"/>
+        </w:rPr>
+        <w:t>連接成功後</w:t>
+      </w:r>
+      <w:r>
+        <w:rPr>
+          <w:rFonts w:hint="eastAsia"/>
+        </w:rPr>
+        <w:t>:</w:t>
+      </w:r>
+      <w:r>
+        <w:rPr>
+          <w:rFonts w:hint="eastAsia"/>
+        </w:rPr>
+        <w:t>就來試著拿</w:t>
+      </w:r>
+      <w:r>
+        <w:rPr>
+          <w:rFonts w:hint="eastAsia"/>
+        </w:rPr>
+        <w:t>DB</w:t>
+      </w:r>
+      <w:r>
+        <w:rPr>
+          <w:rFonts w:hint="eastAsia"/>
+        </w:rPr>
+        <w:t>的數據吧</w:t>
+      </w:r>
+      <w:r>
+        <w:rPr>
+          <w:rFonts w:hint="eastAsia"/>
+        </w:rPr>
+        <w:t>:</w:t>
+      </w:r>
+    </w:p>
+    <w:p>
+      <w:pPr>
+        <w:widowControl/>
+        <w:shd w:val="clear" w:color="auto" w:fill="1E1E1E"/>
+        <w:spacing w:line="285" w:lineRule="atLeast"/>
+        <w:rPr>
+          <w:rFonts w:ascii="Consolas" w:eastAsia="新細明體" w:hAnsi="Consolas" w:cs="新細明體"/>
+          <w:color w:val="D4D4D4"/>
+          <w:kern w:val="0"/>
+          <w:sz w:val="21"/>
+          <w:szCs w:val="21"/>
+        </w:rPr>
+      </w:pPr>
+      <w:r>
+        <w:rPr>
+          <w:noProof/>
+        </w:rPr>
+        <w:lastRenderedPageBreak/>
+        <w:drawing>
+          <wp:inline distT="0" distB="0" distL="0" distR="0" wp14:anchorId="59C819F6" wp14:editId="2FA1A1B5">
+            <wp:extent cx="5274310" cy="2966720"/>
+            <wp:effectExtent l="0" t="0" r="2540" b="5080"/>
+            <wp:docPr id="14" name="圖片 14"/>
+            <wp:cNvGraphicFramePr>
+              <a:graphicFrameLocks xmlns:a="http://schemas.openxmlformats.org/drawingml/2006/main" noChangeAspect="1"/>
+            </wp:cNvGraphicFramePr>
+            <a:graphic xmlns:a="http://schemas.openxmlformats.org/drawingml/2006/main">
+              <a:graphicData uri="http://schemas.openxmlformats.org/drawingml/2006/picture">
+                <pic:pic xmlns:pic="http://schemas.openxmlformats.org/drawingml/2006/picture">
+                  <pic:nvPicPr>
+                    <pic:cNvPr id="1" name=""/>
+                    <pic:cNvPicPr/>
+                  </pic:nvPicPr>
+                  <pic:blipFill>
+                    <a:blip r:embed="rId16"/>
+                    <a:stretch>
+                      <a:fillRect/>
+                    </a:stretch>
+                  </pic:blipFill>
+                  <pic:spPr>
+                    <a:xfrm>
+                      <a:off x="0" y="0"/>
+                      <a:ext cx="5274310" cy="2966720"/>
+                    </a:xfrm>
+                    <a:prstGeom prst="rect">
+                      <a:avLst/>
+                    </a:prstGeom>
+                  </pic:spPr>
+                </pic:pic>
+              </a:graphicData>
+            </a:graphic>
+          </wp:inline>
+        </w:drawing>
+      </w:r>
+      <w:r>
+        <w:rPr>
+          <w:rFonts w:ascii="Consolas" w:eastAsia="新細明體" w:hAnsi="Consolas" w:cs="新細明體"/>
+          <w:color w:val="608B4E"/>
+          <w:kern w:val="0"/>
+          <w:sz w:val="21"/>
+          <w:szCs w:val="21"/>
+        </w:rPr>
+        <w:t xml:space="preserve">// </w:t>
+      </w:r>
+      <w:r>
+        <w:rPr>
+          <w:rFonts w:ascii="Consolas" w:eastAsia="新細明體" w:hAnsi="Consolas" w:cs="新細明體"/>
+          <w:color w:val="608B4E"/>
+          <w:kern w:val="0"/>
+          <w:sz w:val="21"/>
+          <w:szCs w:val="21"/>
+        </w:rPr>
+        <w:t>開始拿模型</w:t>
+      </w:r>
+      <w:r>
+        <w:rPr>
+          <w:rFonts w:ascii="Consolas" w:eastAsia="新細明體" w:hAnsi="Consolas" w:cs="新細明體"/>
+          <w:color w:val="608B4E"/>
+          <w:kern w:val="0"/>
+          <w:sz w:val="21"/>
+          <w:szCs w:val="21"/>
+        </w:rPr>
+        <w:t>!!</w:t>
+      </w:r>
+    </w:p>
+    <w:p>
+      <w:pPr>
+        <w:widowControl/>
+        <w:shd w:val="clear" w:color="auto" w:fill="1E1E1E"/>
+        <w:spacing w:line="285" w:lineRule="atLeast"/>
+        <w:rPr>
+          <w:rFonts w:ascii="Consolas" w:eastAsia="新細明體" w:hAnsi="Consolas" w:cs="新細明體"/>
+          <w:color w:val="D4D4D4"/>
+          <w:kern w:val="0"/>
+          <w:sz w:val="21"/>
+          <w:szCs w:val="21"/>
+        </w:rPr>
+      </w:pPr>
+      <w:proofErr w:type="spellStart"/>
+      <w:proofErr w:type="gramStart"/>
+      <w:r>
+        <w:rPr>
+          <w:rFonts w:ascii="Consolas" w:eastAsia="新細明體" w:hAnsi="Consolas" w:cs="新細明體"/>
+          <w:color w:val="9CDCFE"/>
+          <w:kern w:val="0"/>
+          <w:sz w:val="21"/>
+          <w:szCs w:val="21"/>
+        </w:rPr>
+        <w:t>router</w:t>
+      </w:r>
+      <w:r>
+        <w:rPr>
+          <w:rFonts w:ascii="Consolas" w:eastAsia="新細明體" w:hAnsi="Consolas" w:cs="新細明體"/>
+          <w:color w:val="D4D4D4"/>
+          <w:kern w:val="0"/>
+          <w:sz w:val="21"/>
+          <w:szCs w:val="21"/>
+        </w:rPr>
+        <w:t>.</w:t>
+      </w:r>
+      <w:r>
+        <w:rPr>
+          <w:rFonts w:ascii="Consolas" w:eastAsia="新細明體" w:hAnsi="Consolas" w:cs="新細明體"/>
+          <w:color w:val="DCDCAA"/>
+          <w:kern w:val="0"/>
+          <w:sz w:val="21"/>
+          <w:szCs w:val="21"/>
+        </w:rPr>
+        <w:t>get</w:t>
+      </w:r>
+      <w:proofErr w:type="spellEnd"/>
+      <w:r>
+        <w:rPr>
+          <w:rFonts w:ascii="Consolas" w:eastAsia="新細明體" w:hAnsi="Consolas" w:cs="新細明體"/>
+          <w:color w:val="D4D4D4"/>
+          <w:kern w:val="0"/>
+          <w:sz w:val="21"/>
+          <w:szCs w:val="21"/>
+        </w:rPr>
+        <w:t>(</w:t>
+      </w:r>
+      <w:proofErr w:type="gramEnd"/>
+      <w:r>
+        <w:rPr>
+          <w:rFonts w:ascii="Consolas" w:eastAsia="新細明體" w:hAnsi="Consolas" w:cs="新細明體"/>
+          <w:color w:val="CE9178"/>
+          <w:kern w:val="0"/>
+          <w:sz w:val="21"/>
+          <w:szCs w:val="21"/>
+        </w:rPr>
+        <w:t>"/"</w:t>
+      </w:r>
+      <w:r>
+        <w:rPr>
+          <w:rFonts w:ascii="Consolas" w:eastAsia="新細明體" w:hAnsi="Consolas" w:cs="新細明體"/>
+          <w:color w:val="D4D4D4"/>
+          <w:kern w:val="0"/>
+          <w:sz w:val="21"/>
+          <w:szCs w:val="21"/>
+        </w:rPr>
+        <w:t xml:space="preserve">, </w:t>
+      </w:r>
+      <w:r>
+        <w:rPr>
+          <w:rFonts w:ascii="Consolas" w:eastAsia="新細明體" w:hAnsi="Consolas" w:cs="新細明體"/>
+          <w:color w:val="569CD6"/>
+          <w:kern w:val="0"/>
+          <w:sz w:val="21"/>
+          <w:szCs w:val="21"/>
+        </w:rPr>
+        <w:t>function</w:t>
+      </w:r>
+      <w:r>
+        <w:rPr>
+          <w:rFonts w:ascii="Consolas" w:eastAsia="新細明體" w:hAnsi="Consolas" w:cs="新細明體"/>
+          <w:color w:val="D4D4D4"/>
+          <w:kern w:val="0"/>
+          <w:sz w:val="21"/>
+          <w:szCs w:val="21"/>
+        </w:rPr>
+        <w:t>(</w:t>
+      </w:r>
+      <w:r>
+        <w:rPr>
+          <w:rFonts w:ascii="Consolas" w:eastAsia="新細明體" w:hAnsi="Consolas" w:cs="新細明體"/>
+          <w:color w:val="9CDCFE"/>
+          <w:kern w:val="0"/>
+          <w:sz w:val="21"/>
+          <w:szCs w:val="21"/>
+        </w:rPr>
+        <w:t>req</w:t>
+      </w:r>
+      <w:r>
+        <w:rPr>
+          <w:rFonts w:ascii="Consolas" w:eastAsia="新細明體" w:hAnsi="Consolas" w:cs="新細明體"/>
+          <w:color w:val="D4D4D4"/>
+          <w:kern w:val="0"/>
+          <w:sz w:val="21"/>
+          <w:szCs w:val="21"/>
+        </w:rPr>
+        <w:t xml:space="preserve">, </w:t>
+      </w:r>
+      <w:r>
+        <w:rPr>
+          <w:rFonts w:ascii="Consolas" w:eastAsia="新細明體" w:hAnsi="Consolas" w:cs="新細明體"/>
+          <w:color w:val="9CDCFE"/>
+          <w:kern w:val="0"/>
+          <w:sz w:val="21"/>
+          <w:szCs w:val="21"/>
+        </w:rPr>
+        <w:t>res</w:t>
+      </w:r>
+      <w:r>
+        <w:rPr>
+          <w:rFonts w:ascii="Consolas" w:eastAsia="新細明體" w:hAnsi="Consolas" w:cs="新細明體"/>
+          <w:color w:val="D4D4D4"/>
+          <w:kern w:val="0"/>
+          <w:sz w:val="21"/>
+          <w:szCs w:val="21"/>
+        </w:rPr>
+        <w:t xml:space="preserve">, </w:t>
+      </w:r>
+      <w:r>
+        <w:rPr>
+          <w:rFonts w:ascii="Consolas" w:eastAsia="新細明體" w:hAnsi="Consolas" w:cs="新細明體"/>
+          <w:color w:val="9CDCFE"/>
+          <w:kern w:val="0"/>
+          <w:sz w:val="21"/>
+          <w:szCs w:val="21"/>
+        </w:rPr>
+        <w:t>next</w:t>
+      </w:r>
+      <w:r>
+        <w:rPr>
+          <w:rFonts w:ascii="Consolas" w:eastAsia="新細明體" w:hAnsi="Consolas" w:cs="新細明體"/>
+          <w:color w:val="D4D4D4"/>
+          <w:kern w:val="0"/>
+          <w:sz w:val="21"/>
+          <w:szCs w:val="21"/>
+        </w:rPr>
+        <w:t>){</w:t>
+      </w:r>
+    </w:p>
+    <w:p>
+      <w:pPr>
+        <w:widowControl/>
+        <w:shd w:val="clear" w:color="auto" w:fill="1E1E1E"/>
+        <w:spacing w:line="285" w:lineRule="atLeast"/>
+        <w:rPr>
+          <w:rFonts w:ascii="Consolas" w:eastAsia="新細明體" w:hAnsi="Consolas" w:cs="新細明體"/>
+          <w:color w:val="D4D4D4"/>
+          <w:kern w:val="0"/>
+          <w:sz w:val="21"/>
+          <w:szCs w:val="21"/>
+        </w:rPr>
+      </w:pPr>
+      <w:r>
+        <w:rPr>
+          <w:rFonts w:ascii="Consolas" w:eastAsia="新細明體" w:hAnsi="Consolas" w:cs="新細明體"/>
+          <w:color w:val="D4D4D4"/>
+          <w:kern w:val="0"/>
+          <w:sz w:val="21"/>
+          <w:szCs w:val="21"/>
+        </w:rPr>
+        <w:t xml:space="preserve">    </w:t>
+      </w:r>
+      <w:r>
+        <w:rPr>
+          <w:rFonts w:ascii="Consolas" w:eastAsia="新細明體" w:hAnsi="Consolas" w:cs="新細明體"/>
+          <w:color w:val="608B4E"/>
+          <w:kern w:val="0"/>
+          <w:sz w:val="21"/>
+          <w:szCs w:val="21"/>
+        </w:rPr>
+        <w:t xml:space="preserve">// </w:t>
+      </w:r>
+      <w:proofErr w:type="spellStart"/>
+      <w:proofErr w:type="gramStart"/>
+      <w:r>
+        <w:rPr>
+          <w:rFonts w:ascii="Consolas" w:eastAsia="新細明體" w:hAnsi="Consolas" w:cs="新細明體"/>
+          <w:color w:val="608B4E"/>
+          <w:kern w:val="0"/>
+          <w:sz w:val="21"/>
+          <w:szCs w:val="21"/>
+        </w:rPr>
+        <w:t>res.send</w:t>
+      </w:r>
+      <w:proofErr w:type="spellEnd"/>
+      <w:proofErr w:type="gramEnd"/>
+      <w:r>
+        <w:rPr>
+          <w:rFonts w:ascii="Consolas" w:eastAsia="新細明體" w:hAnsi="Consolas" w:cs="新細明體"/>
+          <w:color w:val="608B4E"/>
+          <w:kern w:val="0"/>
+          <w:sz w:val="21"/>
+          <w:szCs w:val="21"/>
+        </w:rPr>
+        <w:t>("hello, goods list")</w:t>
+      </w:r>
+    </w:p>
+    <w:p>
+      <w:pPr>
+        <w:widowControl/>
+        <w:shd w:val="clear" w:color="auto" w:fill="1E1E1E"/>
+        <w:spacing w:line="285" w:lineRule="atLeast"/>
+        <w:rPr>
+          <w:rFonts w:ascii="Consolas" w:eastAsia="新細明體" w:hAnsi="Consolas" w:cs="新細明體"/>
+          <w:color w:val="D4D4D4"/>
+          <w:kern w:val="0"/>
+          <w:sz w:val="21"/>
+          <w:szCs w:val="21"/>
+        </w:rPr>
+      </w:pPr>
+      <w:r>
+        <w:rPr>
+          <w:rFonts w:ascii="Consolas" w:eastAsia="新細明體" w:hAnsi="Consolas" w:cs="新細明體"/>
+          <w:color w:val="D4D4D4"/>
+          <w:kern w:val="0"/>
+          <w:sz w:val="21"/>
+          <w:szCs w:val="21"/>
+        </w:rPr>
+        <w:t xml:space="preserve">    </w:t>
+      </w:r>
+      <w:proofErr w:type="spellStart"/>
+      <w:r>
+        <w:rPr>
+          <w:rFonts w:ascii="Consolas" w:eastAsia="新細明體" w:hAnsi="Consolas" w:cs="新細明體"/>
+          <w:color w:val="9CDCFE"/>
+          <w:kern w:val="0"/>
+          <w:sz w:val="21"/>
+          <w:szCs w:val="21"/>
+        </w:rPr>
+        <w:t>Goods</w:t>
+      </w:r>
+      <w:r>
+        <w:rPr>
+          <w:rFonts w:ascii="Consolas" w:eastAsia="新細明體" w:hAnsi="Consolas" w:cs="新細明體"/>
+          <w:color w:val="D4D4D4"/>
+          <w:kern w:val="0"/>
+          <w:sz w:val="21"/>
+          <w:szCs w:val="21"/>
+        </w:rPr>
+        <w:t>.</w:t>
+      </w:r>
+      <w:r>
+        <w:rPr>
+          <w:rFonts w:ascii="Consolas" w:eastAsia="新細明體" w:hAnsi="Consolas" w:cs="新細明體"/>
+          <w:color w:val="DCDCAA"/>
+          <w:kern w:val="0"/>
+          <w:sz w:val="21"/>
+          <w:szCs w:val="21"/>
+        </w:rPr>
+        <w:t>find</w:t>
+      </w:r>
+      <w:proofErr w:type="spellEnd"/>
+      <w:r>
+        <w:rPr>
+          <w:rFonts w:ascii="Consolas" w:eastAsia="新細明體" w:hAnsi="Consolas" w:cs="新細明體"/>
+          <w:color w:val="D4D4D4"/>
+          <w:kern w:val="0"/>
+          <w:sz w:val="21"/>
+          <w:szCs w:val="21"/>
+        </w:rPr>
+        <w:t xml:space="preserve">({}, </w:t>
+      </w:r>
+      <w:r>
+        <w:rPr>
+          <w:rFonts w:ascii="Consolas" w:eastAsia="新細明體" w:hAnsi="Consolas" w:cs="新細明體"/>
+          <w:color w:val="569CD6"/>
+          <w:kern w:val="0"/>
+          <w:sz w:val="21"/>
+          <w:szCs w:val="21"/>
+        </w:rPr>
+        <w:t>function</w:t>
+      </w:r>
+      <w:r>
+        <w:rPr>
+          <w:rFonts w:ascii="Consolas" w:eastAsia="新細明體" w:hAnsi="Consolas" w:cs="新細明體"/>
+          <w:color w:val="D4D4D4"/>
+          <w:kern w:val="0"/>
+          <w:sz w:val="21"/>
+          <w:szCs w:val="21"/>
+        </w:rPr>
+        <w:t>(</w:t>
+      </w:r>
+      <w:r>
+        <w:rPr>
+          <w:rFonts w:ascii="Consolas" w:eastAsia="新細明體" w:hAnsi="Consolas" w:cs="新細明體"/>
+          <w:color w:val="9CDCFE"/>
+          <w:kern w:val="0"/>
+          <w:sz w:val="21"/>
+          <w:szCs w:val="21"/>
+        </w:rPr>
+        <w:t>err</w:t>
+      </w:r>
+      <w:r>
+        <w:rPr>
+          <w:rFonts w:ascii="Consolas" w:eastAsia="新細明體" w:hAnsi="Consolas" w:cs="新細明體"/>
+          <w:color w:val="D4D4D4"/>
+          <w:kern w:val="0"/>
+          <w:sz w:val="21"/>
+          <w:szCs w:val="21"/>
+        </w:rPr>
+        <w:t xml:space="preserve">, </w:t>
+      </w:r>
+      <w:r>
+        <w:rPr>
+          <w:rFonts w:ascii="Consolas" w:eastAsia="新細明體" w:hAnsi="Consolas" w:cs="新細明體"/>
+          <w:color w:val="9CDCFE"/>
+          <w:kern w:val="0"/>
+          <w:sz w:val="21"/>
+          <w:szCs w:val="21"/>
+        </w:rPr>
+        <w:t>doc</w:t>
+      </w:r>
+      <w:r>
+        <w:rPr>
+          <w:rFonts w:ascii="Consolas" w:eastAsia="新細明體" w:hAnsi="Consolas" w:cs="新細明體"/>
+          <w:color w:val="D4D4D4"/>
+          <w:kern w:val="0"/>
+          <w:sz w:val="21"/>
+          <w:szCs w:val="21"/>
+        </w:rPr>
+        <w:t xml:space="preserve">){   </w:t>
+      </w:r>
+      <w:r>
+        <w:rPr>
+          <w:rFonts w:ascii="Consolas" w:eastAsia="新細明體" w:hAnsi="Consolas" w:cs="新細明體"/>
+          <w:color w:val="608B4E"/>
+          <w:kern w:val="0"/>
+          <w:sz w:val="21"/>
+          <w:szCs w:val="21"/>
+        </w:rPr>
+        <w:t xml:space="preserve">//doc </w:t>
+      </w:r>
+      <w:r>
+        <w:rPr>
+          <w:rFonts w:ascii="Consolas" w:eastAsia="新細明體" w:hAnsi="Consolas" w:cs="新細明體"/>
+          <w:color w:val="608B4E"/>
+          <w:kern w:val="0"/>
+          <w:sz w:val="21"/>
+          <w:szCs w:val="21"/>
+        </w:rPr>
+        <w:t>舊式查出來</w:t>
+      </w:r>
+      <w:proofErr w:type="gramStart"/>
+      <w:r>
+        <w:rPr>
+          <w:rFonts w:ascii="Consolas" w:eastAsia="新細明體" w:hAnsi="Consolas" w:cs="新細明體"/>
+          <w:color w:val="608B4E"/>
+          <w:kern w:val="0"/>
+          <w:sz w:val="21"/>
+          <w:szCs w:val="21"/>
+        </w:rPr>
+        <w:t>的文檔</w:t>
+      </w:r>
+      <w:proofErr w:type="gramEnd"/>
+      <w:r>
+        <w:rPr>
+          <w:rFonts w:ascii="Consolas" w:eastAsia="新細明體" w:hAnsi="Consolas" w:cs="新細明體"/>
+          <w:color w:val="608B4E"/>
+          <w:kern w:val="0"/>
+          <w:sz w:val="21"/>
+          <w:szCs w:val="21"/>
+        </w:rPr>
+        <w:t>!!!</w:t>
+      </w:r>
+    </w:p>
+    <w:p>
+      <w:pPr>
+        <w:widowControl/>
+        <w:shd w:val="clear" w:color="auto" w:fill="1E1E1E"/>
+        <w:spacing w:line="285" w:lineRule="atLeast"/>
+        <w:rPr>
+          <w:rFonts w:ascii="Consolas" w:eastAsia="新細明體" w:hAnsi="Consolas" w:cs="新細明體"/>
+          <w:color w:val="D4D4D4"/>
+          <w:kern w:val="0"/>
+          <w:sz w:val="21"/>
+          <w:szCs w:val="21"/>
+        </w:rPr>
+      </w:pPr>
+      <w:r>
+        <w:rPr>
+          <w:rFonts w:ascii="Consolas" w:eastAsia="新細明體" w:hAnsi="Consolas" w:cs="新細明體"/>
+          <w:color w:val="D4D4D4"/>
+          <w:kern w:val="0"/>
+          <w:sz w:val="21"/>
+          <w:szCs w:val="21"/>
+        </w:rPr>
+        <w:t xml:space="preserve">        </w:t>
+      </w:r>
+      <w:r>
+        <w:rPr>
+          <w:rFonts w:ascii="Consolas" w:eastAsia="新細明體" w:hAnsi="Consolas" w:cs="新細明體"/>
+          <w:color w:val="C586C0"/>
+          <w:kern w:val="0"/>
+          <w:sz w:val="21"/>
+          <w:szCs w:val="21"/>
+        </w:rPr>
+        <w:t>if</w:t>
+      </w:r>
+      <w:r>
+        <w:rPr>
+          <w:rFonts w:ascii="Consolas" w:eastAsia="新細明體" w:hAnsi="Consolas" w:cs="新細明體"/>
+          <w:color w:val="D4D4D4"/>
+          <w:kern w:val="0"/>
+          <w:sz w:val="21"/>
+          <w:szCs w:val="21"/>
+        </w:rPr>
+        <w:t>(</w:t>
+      </w:r>
+      <w:r>
+        <w:rPr>
+          <w:rFonts w:ascii="Consolas" w:eastAsia="新細明體" w:hAnsi="Consolas" w:cs="新細明體"/>
+          <w:color w:val="9CDCFE"/>
+          <w:kern w:val="0"/>
+          <w:sz w:val="21"/>
+          <w:szCs w:val="21"/>
+        </w:rPr>
+        <w:t>err</w:t>
+      </w:r>
+      <w:proofErr w:type="gramStart"/>
+      <w:r>
+        <w:rPr>
+          <w:rFonts w:ascii="Consolas" w:eastAsia="新細明體" w:hAnsi="Consolas" w:cs="新細明體"/>
+          <w:color w:val="D4D4D4"/>
+          <w:kern w:val="0"/>
+          <w:sz w:val="21"/>
+          <w:szCs w:val="21"/>
+        </w:rPr>
+        <w:t>){</w:t>
+      </w:r>
+      <w:proofErr w:type="gramEnd"/>
+    </w:p>
+    <w:p>
+      <w:pPr>
+        <w:widowControl/>
+        <w:shd w:val="clear" w:color="auto" w:fill="1E1E1E"/>
+        <w:spacing w:line="285" w:lineRule="atLeast"/>
+        <w:rPr>
+          <w:rFonts w:ascii="Consolas" w:eastAsia="新細明體" w:hAnsi="Consolas" w:cs="新細明體"/>
+          <w:color w:val="D4D4D4"/>
+          <w:kern w:val="0"/>
+          <w:sz w:val="21"/>
+          <w:szCs w:val="21"/>
+        </w:rPr>
+      </w:pPr>
+      <w:r>
+        <w:rPr>
+          <w:rFonts w:ascii="Consolas" w:eastAsia="新細明體" w:hAnsi="Consolas" w:cs="新細明體"/>
+          <w:color w:val="D4D4D4"/>
+          <w:kern w:val="0"/>
+          <w:sz w:val="21"/>
+          <w:szCs w:val="21"/>
+        </w:rPr>
+        <w:t xml:space="preserve">            </w:t>
+      </w:r>
+      <w:proofErr w:type="spellStart"/>
+      <w:proofErr w:type="gramStart"/>
+      <w:r>
+        <w:rPr>
+          <w:rFonts w:ascii="Consolas" w:eastAsia="新細明體" w:hAnsi="Consolas" w:cs="新細明體"/>
+          <w:color w:val="9CDCFE"/>
+          <w:kern w:val="0"/>
+          <w:sz w:val="21"/>
+          <w:szCs w:val="21"/>
+        </w:rPr>
+        <w:t>res</w:t>
+      </w:r>
+      <w:r>
+        <w:rPr>
+          <w:rFonts w:ascii="Consolas" w:eastAsia="新細明體" w:hAnsi="Consolas" w:cs="新細明體"/>
+          <w:color w:val="D4D4D4"/>
+          <w:kern w:val="0"/>
+          <w:sz w:val="21"/>
+          <w:szCs w:val="21"/>
+        </w:rPr>
+        <w:t>.</w:t>
+      </w:r>
+      <w:r>
+        <w:rPr>
+          <w:rFonts w:ascii="Consolas" w:eastAsia="新細明體" w:hAnsi="Consolas" w:cs="新細明體"/>
+          <w:color w:val="DCDCAA"/>
+          <w:kern w:val="0"/>
+          <w:sz w:val="21"/>
+          <w:szCs w:val="21"/>
+        </w:rPr>
+        <w:t>json</w:t>
+      </w:r>
+      <w:proofErr w:type="spellEnd"/>
+      <w:proofErr w:type="gramEnd"/>
+      <w:r>
+        <w:rPr>
+          <w:rFonts w:ascii="Consolas" w:eastAsia="新細明體" w:hAnsi="Consolas" w:cs="新細明體"/>
+          <w:color w:val="D4D4D4"/>
+          <w:kern w:val="0"/>
+          <w:sz w:val="21"/>
+          <w:szCs w:val="21"/>
+        </w:rPr>
+        <w:t>({</w:t>
+      </w:r>
+    </w:p>
+    <w:p>
+      <w:pPr>
+        <w:widowControl/>
+        <w:shd w:val="clear" w:color="auto" w:fill="1E1E1E"/>
+        <w:spacing w:line="285" w:lineRule="atLeast"/>
+        <w:rPr>
+          <w:rFonts w:ascii="Consolas" w:eastAsia="新細明體" w:hAnsi="Consolas" w:cs="新細明體"/>
+          <w:color w:val="D4D4D4"/>
+          <w:kern w:val="0"/>
+          <w:sz w:val="21"/>
+          <w:szCs w:val="21"/>
+        </w:rPr>
+      </w:pPr>
+      <w:r>
+        <w:rPr>
+          <w:rFonts w:ascii="Consolas" w:eastAsia="新細明體" w:hAnsi="Consolas" w:cs="新細明體"/>
+          <w:color w:val="D4D4D4"/>
+          <w:kern w:val="0"/>
+          <w:sz w:val="21"/>
+          <w:szCs w:val="21"/>
+        </w:rPr>
+        <w:t xml:space="preserve">                </w:t>
+      </w:r>
+      <w:r>
+        <w:rPr>
+          <w:rFonts w:ascii="Consolas" w:eastAsia="新細明體" w:hAnsi="Consolas" w:cs="新細明體"/>
+          <w:color w:val="9CDCFE"/>
+          <w:kern w:val="0"/>
+          <w:sz w:val="21"/>
+          <w:szCs w:val="21"/>
+        </w:rPr>
+        <w:t>status:</w:t>
+      </w:r>
+      <w:r>
+        <w:rPr>
+          <w:rFonts w:ascii="Consolas" w:eastAsia="新細明體" w:hAnsi="Consolas" w:cs="新細明體"/>
+          <w:color w:val="D4D4D4"/>
+          <w:kern w:val="0"/>
+          <w:sz w:val="21"/>
+          <w:szCs w:val="21"/>
+        </w:rPr>
+        <w:t xml:space="preserve"> </w:t>
+      </w:r>
+      <w:r>
+        <w:rPr>
+          <w:rFonts w:ascii="Consolas" w:eastAsia="新細明體" w:hAnsi="Consolas" w:cs="新細明體"/>
+          <w:color w:val="CE9178"/>
+          <w:kern w:val="0"/>
+          <w:sz w:val="21"/>
+          <w:szCs w:val="21"/>
+        </w:rPr>
+        <w:t>'1'</w:t>
+      </w:r>
+      <w:r>
+        <w:rPr>
+          <w:rFonts w:ascii="Consolas" w:eastAsia="新細明體" w:hAnsi="Consolas" w:cs="新細明體"/>
+          <w:color w:val="D4D4D4"/>
+          <w:kern w:val="0"/>
+          <w:sz w:val="21"/>
+          <w:szCs w:val="21"/>
+        </w:rPr>
+        <w:t>,</w:t>
+      </w:r>
+    </w:p>
+    <w:p>
+      <w:pPr>
+        <w:widowControl/>
+        <w:shd w:val="clear" w:color="auto" w:fill="1E1E1E"/>
+        <w:spacing w:line="285" w:lineRule="atLeast"/>
+        <w:rPr>
+          <w:rFonts w:ascii="Consolas" w:eastAsia="新細明體" w:hAnsi="Consolas" w:cs="新細明體"/>
+          <w:color w:val="D4D4D4"/>
+          <w:kern w:val="0"/>
+          <w:sz w:val="21"/>
+          <w:szCs w:val="21"/>
+        </w:rPr>
+      </w:pPr>
+      <w:r>
+        <w:rPr>
+          <w:rFonts w:ascii="Consolas" w:eastAsia="新細明體" w:hAnsi="Consolas" w:cs="新細明體"/>
+          <w:color w:val="D4D4D4"/>
+          <w:kern w:val="0"/>
+          <w:sz w:val="21"/>
+          <w:szCs w:val="21"/>
+        </w:rPr>
+        <w:t xml:space="preserve">                </w:t>
+      </w:r>
+      <w:r>
+        <w:rPr>
+          <w:rFonts w:ascii="Consolas" w:eastAsia="新細明體" w:hAnsi="Consolas" w:cs="新細明體"/>
+          <w:color w:val="9CDCFE"/>
+          <w:kern w:val="0"/>
+          <w:sz w:val="21"/>
+          <w:szCs w:val="21"/>
+        </w:rPr>
+        <w:t>msg:</w:t>
+      </w:r>
+      <w:r>
+        <w:rPr>
+          <w:rFonts w:ascii="Consolas" w:eastAsia="新細明體" w:hAnsi="Consolas" w:cs="新細明體"/>
+          <w:color w:val="D4D4D4"/>
+          <w:kern w:val="0"/>
+          <w:sz w:val="21"/>
+          <w:szCs w:val="21"/>
+        </w:rPr>
+        <w:t xml:space="preserve"> </w:t>
+      </w:r>
+      <w:proofErr w:type="spellStart"/>
+      <w:proofErr w:type="gramStart"/>
+      <w:r>
+        <w:rPr>
+          <w:rFonts w:ascii="Consolas" w:eastAsia="新細明體" w:hAnsi="Consolas" w:cs="新細明體"/>
+          <w:color w:val="9CDCFE"/>
+          <w:kern w:val="0"/>
+          <w:sz w:val="21"/>
+          <w:szCs w:val="21"/>
+        </w:rPr>
+        <w:t>err</w:t>
+      </w:r>
+      <w:r>
+        <w:rPr>
+          <w:rFonts w:ascii="Consolas" w:eastAsia="新細明體" w:hAnsi="Consolas" w:cs="新細明體"/>
+          <w:color w:val="D4D4D4"/>
+          <w:kern w:val="0"/>
+          <w:sz w:val="21"/>
+          <w:szCs w:val="21"/>
+        </w:rPr>
+        <w:t>.</w:t>
+      </w:r>
+      <w:r>
+        <w:rPr>
+          <w:rFonts w:ascii="Consolas" w:eastAsia="新細明體" w:hAnsi="Consolas" w:cs="新細明體"/>
+          <w:color w:val="9CDCFE"/>
+          <w:kern w:val="0"/>
+          <w:sz w:val="21"/>
+          <w:szCs w:val="21"/>
+        </w:rPr>
+        <w:t>message</w:t>
+      </w:r>
+      <w:proofErr w:type="spellEnd"/>
+      <w:proofErr w:type="gramEnd"/>
+    </w:p>
+    <w:p>
+      <w:pPr>
+        <w:widowControl/>
+        <w:shd w:val="clear" w:color="auto" w:fill="1E1E1E"/>
+        <w:spacing w:line="285" w:lineRule="atLeast"/>
+        <w:rPr>
+          <w:rFonts w:ascii="Consolas" w:eastAsia="新細明體" w:hAnsi="Consolas" w:cs="新細明體"/>
+          <w:color w:val="D4D4D4"/>
+          <w:kern w:val="0"/>
+          <w:sz w:val="21"/>
+          <w:szCs w:val="21"/>
+        </w:rPr>
+      </w:pPr>
+      <w:r>
+        <w:rPr>
+          <w:rFonts w:ascii="Consolas" w:eastAsia="新細明體" w:hAnsi="Consolas" w:cs="新細明體"/>
+          <w:color w:val="D4D4D4"/>
+          <w:kern w:val="0"/>
+          <w:sz w:val="21"/>
+          <w:szCs w:val="21"/>
+        </w:rPr>
+        <w:t xml:space="preserve">            });</w:t>
+      </w:r>
+    </w:p>
+    <w:p>
+      <w:pPr>
+        <w:widowControl/>
+        <w:shd w:val="clear" w:color="auto" w:fill="1E1E1E"/>
+        <w:spacing w:line="285" w:lineRule="atLeast"/>
+        <w:rPr>
+          <w:rFonts w:ascii="Consolas" w:eastAsia="新細明體" w:hAnsi="Consolas" w:cs="新細明體"/>
+          <w:color w:val="D4D4D4"/>
+          <w:kern w:val="0"/>
+          <w:sz w:val="21"/>
+          <w:szCs w:val="21"/>
+        </w:rPr>
+      </w:pPr>
+      <w:r>
+        <w:rPr>
+          <w:rFonts w:ascii="Consolas" w:eastAsia="新細明體" w:hAnsi="Consolas" w:cs="新細明體"/>
+          <w:color w:val="D4D4D4"/>
+          <w:kern w:val="0"/>
+          <w:sz w:val="21"/>
+          <w:szCs w:val="21"/>
+        </w:rPr>
+        <w:t xml:space="preserve">        </w:t>
+      </w:r>
+      <w:proofErr w:type="gramStart"/>
+      <w:r>
+        <w:rPr>
+          <w:rFonts w:ascii="Consolas" w:eastAsia="新細明體" w:hAnsi="Consolas" w:cs="新細明體"/>
+          <w:color w:val="D4D4D4"/>
+          <w:kern w:val="0"/>
+          <w:sz w:val="21"/>
+          <w:szCs w:val="21"/>
+        </w:rPr>
+        <w:t>}</w:t>
+      </w:r>
+      <w:r>
+        <w:rPr>
+          <w:rFonts w:ascii="Consolas" w:eastAsia="新細明體" w:hAnsi="Consolas" w:cs="新細明體"/>
+          <w:color w:val="C586C0"/>
+          <w:kern w:val="0"/>
+          <w:sz w:val="21"/>
+          <w:szCs w:val="21"/>
+        </w:rPr>
+        <w:t>else</w:t>
+      </w:r>
+      <w:proofErr w:type="gramEnd"/>
+      <w:r>
+        <w:rPr>
+          <w:rFonts w:ascii="Consolas" w:eastAsia="新細明體" w:hAnsi="Consolas" w:cs="新細明體"/>
+          <w:color w:val="D4D4D4"/>
+          <w:kern w:val="0"/>
+          <w:sz w:val="21"/>
+          <w:szCs w:val="21"/>
+        </w:rPr>
+        <w:t>{</w:t>
+      </w:r>
+    </w:p>
+    <w:p>
+      <w:pPr>
+        <w:widowControl/>
+        <w:shd w:val="clear" w:color="auto" w:fill="1E1E1E"/>
+        <w:spacing w:line="285" w:lineRule="atLeast"/>
+        <w:rPr>
+          <w:rFonts w:ascii="Consolas" w:eastAsia="新細明體" w:hAnsi="Consolas" w:cs="新細明體"/>
+          <w:color w:val="D4D4D4"/>
+          <w:kern w:val="0"/>
+          <w:sz w:val="21"/>
+          <w:szCs w:val="21"/>
+        </w:rPr>
+      </w:pPr>
+      <w:r>
+        <w:rPr>
+          <w:rFonts w:ascii="Consolas" w:eastAsia="新細明體" w:hAnsi="Consolas" w:cs="新細明體"/>
+          <w:color w:val="D4D4D4"/>
+          <w:kern w:val="0"/>
+          <w:sz w:val="21"/>
+          <w:szCs w:val="21"/>
+        </w:rPr>
+        <w:t xml:space="preserve">            </w:t>
+      </w:r>
+      <w:proofErr w:type="spellStart"/>
+      <w:proofErr w:type="gramStart"/>
+      <w:r>
+        <w:rPr>
+          <w:rFonts w:ascii="Consolas" w:eastAsia="新細明體" w:hAnsi="Consolas" w:cs="新細明體"/>
+          <w:color w:val="9CDCFE"/>
+          <w:kern w:val="0"/>
+          <w:sz w:val="21"/>
+          <w:szCs w:val="21"/>
+        </w:rPr>
+        <w:t>res</w:t>
+      </w:r>
+      <w:r>
+        <w:rPr>
+          <w:rFonts w:ascii="Consolas" w:eastAsia="新細明體" w:hAnsi="Consolas" w:cs="新細明體"/>
+          <w:color w:val="D4D4D4"/>
+          <w:kern w:val="0"/>
+          <w:sz w:val="21"/>
+          <w:szCs w:val="21"/>
+        </w:rPr>
+        <w:t>.</w:t>
+      </w:r>
+      <w:r>
+        <w:rPr>
+          <w:rFonts w:ascii="Consolas" w:eastAsia="新細明體" w:hAnsi="Consolas" w:cs="新細明體"/>
+          <w:color w:val="DCDCAA"/>
+          <w:kern w:val="0"/>
+          <w:sz w:val="21"/>
+          <w:szCs w:val="21"/>
+        </w:rPr>
+        <w:t>json</w:t>
+      </w:r>
+      <w:proofErr w:type="spellEnd"/>
+      <w:proofErr w:type="gramEnd"/>
+      <w:r>
+        <w:rPr>
+          <w:rFonts w:ascii="Consolas" w:eastAsia="新細明體" w:hAnsi="Consolas" w:cs="新細明體"/>
+          <w:color w:val="D4D4D4"/>
+          <w:kern w:val="0"/>
+          <w:sz w:val="21"/>
+          <w:szCs w:val="21"/>
+        </w:rPr>
+        <w:t>({</w:t>
+      </w:r>
+    </w:p>
+    <w:p>
+      <w:pPr>
+        <w:widowControl/>
+        <w:shd w:val="clear" w:color="auto" w:fill="1E1E1E"/>
+        <w:spacing w:line="285" w:lineRule="atLeast"/>
+        <w:rPr>
+          <w:rFonts w:ascii="Consolas" w:eastAsia="新細明體" w:hAnsi="Consolas" w:cs="新細明體"/>
+          <w:color w:val="D4D4D4"/>
+          <w:kern w:val="0"/>
+          <w:sz w:val="21"/>
+          <w:szCs w:val="21"/>
+        </w:rPr>
+      </w:pPr>
+      <w:r>
+        <w:rPr>
+          <w:rFonts w:ascii="Consolas" w:eastAsia="新細明體" w:hAnsi="Consolas" w:cs="新細明體"/>
+          <w:color w:val="D4D4D4"/>
+          <w:kern w:val="0"/>
+          <w:sz w:val="21"/>
+          <w:szCs w:val="21"/>
+        </w:rPr>
+        <w:t xml:space="preserve">                </w:t>
+      </w:r>
+      <w:r>
+        <w:rPr>
+          <w:rFonts w:ascii="Consolas" w:eastAsia="新細明體" w:hAnsi="Consolas" w:cs="新細明體"/>
+          <w:color w:val="9CDCFE"/>
+          <w:kern w:val="0"/>
+          <w:sz w:val="21"/>
+          <w:szCs w:val="21"/>
+        </w:rPr>
+        <w:t>status:</w:t>
+      </w:r>
+      <w:r>
+        <w:rPr>
+          <w:rFonts w:ascii="Consolas" w:eastAsia="新細明體" w:hAnsi="Consolas" w:cs="新細明體"/>
+          <w:color w:val="D4D4D4"/>
+          <w:kern w:val="0"/>
+          <w:sz w:val="21"/>
+          <w:szCs w:val="21"/>
+        </w:rPr>
+        <w:t xml:space="preserve"> </w:t>
+      </w:r>
+      <w:r>
+        <w:rPr>
+          <w:rFonts w:ascii="Consolas" w:eastAsia="新細明體" w:hAnsi="Consolas" w:cs="新細明體"/>
+          <w:color w:val="CE9178"/>
+          <w:kern w:val="0"/>
+          <w:sz w:val="21"/>
+          <w:szCs w:val="21"/>
+        </w:rPr>
+        <w:t>'0'</w:t>
+      </w:r>
+      <w:r>
+        <w:rPr>
+          <w:rFonts w:ascii="Consolas" w:eastAsia="新細明體" w:hAnsi="Consolas" w:cs="新細明體"/>
+          <w:color w:val="D4D4D4"/>
+          <w:kern w:val="0"/>
+          <w:sz w:val="21"/>
+          <w:szCs w:val="21"/>
+        </w:rPr>
+        <w:t>,</w:t>
+      </w:r>
+    </w:p>
+    <w:p>
+      <w:pPr>
+        <w:widowControl/>
+        <w:shd w:val="clear" w:color="auto" w:fill="1E1E1E"/>
+        <w:spacing w:line="285" w:lineRule="atLeast"/>
+        <w:rPr>
+          <w:rFonts w:ascii="Consolas" w:eastAsia="新細明體" w:hAnsi="Consolas" w:cs="新細明體"/>
+          <w:color w:val="D4D4D4"/>
+          <w:kern w:val="0"/>
+          <w:sz w:val="21"/>
+          <w:szCs w:val="21"/>
+        </w:rPr>
+      </w:pPr>
+      <w:r>
+        <w:rPr>
+          <w:rFonts w:ascii="Consolas" w:eastAsia="新細明體" w:hAnsi="Consolas" w:cs="新細明體"/>
+          <w:color w:val="D4D4D4"/>
+          <w:kern w:val="0"/>
+          <w:sz w:val="21"/>
+          <w:szCs w:val="21"/>
+        </w:rPr>
+        <w:t xml:space="preserve">                </w:t>
+      </w:r>
+      <w:r>
+        <w:rPr>
+          <w:rFonts w:ascii="Consolas" w:eastAsia="新細明體" w:hAnsi="Consolas" w:cs="新細明體"/>
+          <w:color w:val="9CDCFE"/>
+          <w:kern w:val="0"/>
+          <w:sz w:val="21"/>
+          <w:szCs w:val="21"/>
+        </w:rPr>
+        <w:t>msg:</w:t>
+      </w:r>
+      <w:r>
+        <w:rPr>
+          <w:rFonts w:ascii="Consolas" w:eastAsia="新細明體" w:hAnsi="Consolas" w:cs="新細明體"/>
+          <w:color w:val="CE9178"/>
+          <w:kern w:val="0"/>
+          <w:sz w:val="21"/>
+          <w:szCs w:val="21"/>
+        </w:rPr>
+        <w:t>''</w:t>
+      </w:r>
+      <w:r>
+        <w:rPr>
+          <w:rFonts w:ascii="Consolas" w:eastAsia="新細明體" w:hAnsi="Consolas" w:cs="新細明體"/>
+          <w:color w:val="D4D4D4"/>
+          <w:kern w:val="0"/>
+          <w:sz w:val="21"/>
+          <w:szCs w:val="21"/>
+        </w:rPr>
+        <w:t>,</w:t>
+      </w:r>
+    </w:p>
+    <w:p>
+      <w:pPr>
+        <w:widowControl/>
+        <w:shd w:val="clear" w:color="auto" w:fill="1E1E1E"/>
+        <w:spacing w:line="285" w:lineRule="atLeast"/>
+        <w:rPr>
+          <w:rFonts w:ascii="Consolas" w:eastAsia="新細明體" w:hAnsi="Consolas" w:cs="新細明體"/>
+          <w:color w:val="D4D4D4"/>
+          <w:kern w:val="0"/>
+          <w:sz w:val="21"/>
+          <w:szCs w:val="21"/>
+        </w:rPr>
+      </w:pPr>
+      <w:r>
+        <w:rPr>
+          <w:rFonts w:ascii="Consolas" w:eastAsia="新細明體" w:hAnsi="Consolas" w:cs="新細明體"/>
+          <w:color w:val="D4D4D4"/>
+          <w:kern w:val="0"/>
+          <w:sz w:val="21"/>
+          <w:szCs w:val="21"/>
+        </w:rPr>
+        <w:t xml:space="preserve">                </w:t>
+      </w:r>
+      <w:r>
+        <w:rPr>
+          <w:rFonts w:ascii="Consolas" w:eastAsia="新細明體" w:hAnsi="Consolas" w:cs="新細明體"/>
+          <w:color w:val="9CDCFE"/>
+          <w:kern w:val="0"/>
+          <w:sz w:val="21"/>
+          <w:szCs w:val="21"/>
+        </w:rPr>
+        <w:t>result:</w:t>
+      </w:r>
+      <w:r>
+        <w:rPr>
+          <w:rFonts w:ascii="Consolas" w:eastAsia="新細明體" w:hAnsi="Consolas" w:cs="新細明體"/>
+          <w:color w:val="D4D4D4"/>
+          <w:kern w:val="0"/>
+          <w:sz w:val="21"/>
+          <w:szCs w:val="21"/>
+        </w:rPr>
+        <w:t xml:space="preserve"> {</w:t>
+      </w:r>
+    </w:p>
+    <w:p>
+      <w:pPr>
+        <w:widowControl/>
+        <w:shd w:val="clear" w:color="auto" w:fill="1E1E1E"/>
+        <w:spacing w:line="285" w:lineRule="atLeast"/>
+        <w:rPr>
+          <w:rFonts w:ascii="Consolas" w:eastAsia="新細明體" w:hAnsi="Consolas" w:cs="新細明體"/>
+          <w:color w:val="D4D4D4"/>
+          <w:kern w:val="0"/>
+          <w:sz w:val="21"/>
+          <w:szCs w:val="21"/>
+        </w:rPr>
+      </w:pPr>
+      <w:r>
+        <w:rPr>
+          <w:rFonts w:ascii="Consolas" w:eastAsia="新細明體" w:hAnsi="Consolas" w:cs="新細明體"/>
+          <w:color w:val="D4D4D4"/>
+          <w:kern w:val="0"/>
+          <w:sz w:val="21"/>
+          <w:szCs w:val="21"/>
+        </w:rPr>
+        <w:t xml:space="preserve">                    </w:t>
+      </w:r>
+      <w:r>
+        <w:rPr>
+          <w:rFonts w:ascii="Consolas" w:eastAsia="新細明體" w:hAnsi="Consolas" w:cs="新細明體"/>
+          <w:color w:val="9CDCFE"/>
+          <w:kern w:val="0"/>
+          <w:sz w:val="21"/>
+          <w:szCs w:val="21"/>
+        </w:rPr>
+        <w:t>count:</w:t>
+      </w:r>
+      <w:r>
+        <w:rPr>
+          <w:rFonts w:ascii="Consolas" w:eastAsia="新細明體" w:hAnsi="Consolas" w:cs="新細明體"/>
+          <w:color w:val="D4D4D4"/>
+          <w:kern w:val="0"/>
+          <w:sz w:val="21"/>
+          <w:szCs w:val="21"/>
+        </w:rPr>
+        <w:t xml:space="preserve"> </w:t>
+      </w:r>
+      <w:proofErr w:type="spellStart"/>
+      <w:proofErr w:type="gramStart"/>
+      <w:r>
+        <w:rPr>
+          <w:rFonts w:ascii="Consolas" w:eastAsia="新細明體" w:hAnsi="Consolas" w:cs="新細明體"/>
+          <w:color w:val="9CDCFE"/>
+          <w:kern w:val="0"/>
+          <w:sz w:val="21"/>
+          <w:szCs w:val="21"/>
+        </w:rPr>
+        <w:t>doc</w:t>
+      </w:r>
+      <w:r>
+        <w:rPr>
+          <w:rFonts w:ascii="Consolas" w:eastAsia="新細明體" w:hAnsi="Consolas" w:cs="新細明體"/>
+          <w:color w:val="D4D4D4"/>
+          <w:kern w:val="0"/>
+          <w:sz w:val="21"/>
+          <w:szCs w:val="21"/>
+        </w:rPr>
+        <w:t>.</w:t>
+      </w:r>
+      <w:r>
+        <w:rPr>
+          <w:rFonts w:ascii="Consolas" w:eastAsia="新細明體" w:hAnsi="Consolas" w:cs="新細明體"/>
+          <w:color w:val="9CDCFE"/>
+          <w:kern w:val="0"/>
+          <w:sz w:val="21"/>
+          <w:szCs w:val="21"/>
+        </w:rPr>
+        <w:t>length</w:t>
+      </w:r>
+      <w:proofErr w:type="spellEnd"/>
+      <w:proofErr w:type="gramEnd"/>
+      <w:r>
+        <w:rPr>
+          <w:rFonts w:ascii="Consolas" w:eastAsia="新細明體" w:hAnsi="Consolas" w:cs="新細明體"/>
+          <w:color w:val="D4D4D4"/>
+          <w:kern w:val="0"/>
+          <w:sz w:val="21"/>
+          <w:szCs w:val="21"/>
+        </w:rPr>
+        <w:t>,</w:t>
+      </w:r>
+    </w:p>
+    <w:p>
+      <w:pPr>
+        <w:widowControl/>
+        <w:shd w:val="clear" w:color="auto" w:fill="1E1E1E"/>
+        <w:spacing w:line="285" w:lineRule="atLeast"/>
+        <w:rPr>
+          <w:rFonts w:ascii="Consolas" w:eastAsia="新細明體" w:hAnsi="Consolas" w:cs="新細明體"/>
+          <w:color w:val="D4D4D4"/>
+          <w:kern w:val="0"/>
+          <w:sz w:val="21"/>
+          <w:szCs w:val="21"/>
+        </w:rPr>
+      </w:pPr>
+      <w:r>
+        <w:rPr>
+          <w:rFonts w:ascii="Consolas" w:eastAsia="新細明體" w:hAnsi="Consolas" w:cs="新細明體"/>
+          <w:color w:val="D4D4D4"/>
+          <w:kern w:val="0"/>
+          <w:sz w:val="21"/>
+          <w:szCs w:val="21"/>
+        </w:rPr>
+        <w:t xml:space="preserve">                    </w:t>
+      </w:r>
+      <w:r>
+        <w:rPr>
+          <w:rFonts w:ascii="Consolas" w:eastAsia="新細明體" w:hAnsi="Consolas" w:cs="新細明體"/>
+          <w:color w:val="9CDCFE"/>
+          <w:kern w:val="0"/>
+          <w:sz w:val="21"/>
+          <w:szCs w:val="21"/>
+        </w:rPr>
+        <w:t>list:</w:t>
+      </w:r>
+      <w:r>
+        <w:rPr>
+          <w:rFonts w:ascii="Consolas" w:eastAsia="新細明體" w:hAnsi="Consolas" w:cs="新細明體"/>
+          <w:color w:val="D4D4D4"/>
+          <w:kern w:val="0"/>
+          <w:sz w:val="21"/>
+          <w:szCs w:val="21"/>
+        </w:rPr>
+        <w:t xml:space="preserve"> </w:t>
+      </w:r>
+      <w:r>
+        <w:rPr>
+          <w:rFonts w:ascii="Consolas" w:eastAsia="新細明體" w:hAnsi="Consolas" w:cs="新細明體"/>
+          <w:color w:val="9CDCFE"/>
+          <w:kern w:val="0"/>
+          <w:sz w:val="21"/>
+          <w:szCs w:val="21"/>
+        </w:rPr>
+        <w:t>doc</w:t>
+      </w:r>
+    </w:p>
+    <w:p>
+      <w:pPr>
+        <w:widowControl/>
+        <w:shd w:val="clear" w:color="auto" w:fill="1E1E1E"/>
+        <w:spacing w:line="285" w:lineRule="atLeast"/>
+        <w:rPr>
+          <w:rFonts w:ascii="Consolas" w:eastAsia="新細明體" w:hAnsi="Consolas" w:cs="新細明體"/>
+          <w:color w:val="D4D4D4"/>
+          <w:kern w:val="0"/>
+          <w:sz w:val="21"/>
+          <w:szCs w:val="21"/>
+        </w:rPr>
+      </w:pPr>
+      <w:r>
+        <w:rPr>
+          <w:rFonts w:ascii="Consolas" w:eastAsia="新細明體" w:hAnsi="Consolas" w:cs="新細明體"/>
+          <w:color w:val="D4D4D4"/>
+          <w:kern w:val="0"/>
+          <w:sz w:val="21"/>
+          <w:szCs w:val="21"/>
+        </w:rPr>
+        <w:t xml:space="preserve">                }</w:t>
+      </w:r>
+    </w:p>
+    <w:p>
+      <w:pPr>
+        <w:widowControl/>
+        <w:shd w:val="clear" w:color="auto" w:fill="1E1E1E"/>
+        <w:spacing w:line="285" w:lineRule="atLeast"/>
+        <w:rPr>
+          <w:rFonts w:ascii="Consolas" w:eastAsia="新細明體" w:hAnsi="Consolas" w:cs="新細明體"/>
+          <w:color w:val="D4D4D4"/>
+          <w:kern w:val="0"/>
+          <w:sz w:val="21"/>
+          <w:szCs w:val="21"/>
+        </w:rPr>
+      </w:pPr>
+      <w:r>
+        <w:rPr>
+          <w:rFonts w:ascii="Consolas" w:eastAsia="新細明體" w:hAnsi="Consolas" w:cs="新細明體"/>
+          <w:color w:val="D4D4D4"/>
+          <w:kern w:val="0"/>
+          <w:sz w:val="21"/>
+          <w:szCs w:val="21"/>
+        </w:rPr>
+        <w:t xml:space="preserve">            });</w:t>
+      </w:r>
+    </w:p>
+    <w:p>
+      <w:pPr>
+        <w:widowControl/>
+        <w:shd w:val="clear" w:color="auto" w:fill="1E1E1E"/>
+        <w:spacing w:line="285" w:lineRule="atLeast"/>
+        <w:rPr>
+          <w:rFonts w:ascii="Consolas" w:eastAsia="新細明體" w:hAnsi="Consolas" w:cs="新細明體"/>
+          <w:color w:val="D4D4D4"/>
+          <w:kern w:val="0"/>
+          <w:sz w:val="21"/>
+          <w:szCs w:val="21"/>
+        </w:rPr>
+      </w:pPr>
+      <w:r>
+        <w:rPr>
+          <w:rFonts w:ascii="Consolas" w:eastAsia="新細明體" w:hAnsi="Consolas" w:cs="新細明體"/>
+          <w:color w:val="D4D4D4"/>
+          <w:kern w:val="0"/>
+          <w:sz w:val="21"/>
+          <w:szCs w:val="21"/>
+        </w:rPr>
+        <w:t xml:space="preserve">        }</w:t>
+      </w:r>
+    </w:p>
+    <w:p>
+      <w:pPr>
+        <w:widowControl/>
+        <w:shd w:val="clear" w:color="auto" w:fill="1E1E1E"/>
+        <w:spacing w:line="285" w:lineRule="atLeast"/>
+        <w:rPr>
+          <w:rFonts w:ascii="Consolas" w:eastAsia="新細明體" w:hAnsi="Consolas" w:cs="新細明體"/>
+          <w:color w:val="D4D4D4"/>
+          <w:kern w:val="0"/>
+          <w:sz w:val="21"/>
+          <w:szCs w:val="21"/>
+        </w:rPr>
+      </w:pPr>
+      <w:r>
+        <w:rPr>
+          <w:rFonts w:ascii="Consolas" w:eastAsia="新細明體" w:hAnsi="Consolas" w:cs="新細明體"/>
+          <w:color w:val="D4D4D4"/>
+          <w:kern w:val="0"/>
+          <w:sz w:val="21"/>
+          <w:szCs w:val="21"/>
+        </w:rPr>
+        <w:t xml:space="preserve">    })</w:t>
+      </w:r>
+    </w:p>
+    <w:p>
+      <w:pPr>
+        <w:widowControl/>
+        <w:shd w:val="clear" w:color="auto" w:fill="1E1E1E"/>
+        <w:spacing w:line="285" w:lineRule="atLeast"/>
+        <w:rPr>
+          <w:rFonts w:ascii="Consolas" w:eastAsia="新細明體" w:hAnsi="Consolas" w:cs="新細明體"/>
+          <w:color w:val="D4D4D4"/>
+          <w:kern w:val="0"/>
+          <w:sz w:val="21"/>
+          <w:szCs w:val="21"/>
+        </w:rPr>
+      </w:pPr>
+      <w:r>
+        <w:rPr>
+          <w:rFonts w:ascii="Consolas" w:eastAsia="新細明體" w:hAnsi="Consolas" w:cs="新細明體"/>
+          <w:color w:val="D4D4D4"/>
+          <w:kern w:val="0"/>
+          <w:sz w:val="21"/>
+          <w:szCs w:val="21"/>
+        </w:rPr>
+        <w:t>});</w:t>
+      </w:r>
+    </w:p>
+    <w:p>
+      <w:pPr>
+        <w:pStyle w:val="a3"/>
+        <w:ind w:leftChars="0" w:left="360"/>
+      </w:pPr>
+    </w:p>
+    <w:p>
+      <w:pPr>
+        <w:pStyle w:val="a3"/>
+        <w:ind w:leftChars="0" w:left="360"/>
+      </w:pPr>
+    </w:p>
+    <w:p>
+      <w:pPr>
+        <w:pStyle w:val="a3"/>
+        <w:ind w:leftChars="0" w:left="360"/>
+      </w:pPr>
+      <w:r>
+        <w:rPr>
+          <w:rFonts w:hint="eastAsia"/>
+        </w:rPr>
+        <w:t>網址再輸入</w:t>
+      </w:r>
+      <w:r>
+        <w:rPr>
+          <w:rFonts w:hint="eastAsia"/>
+        </w:rPr>
+        <w:t>:</w:t>
+      </w:r>
+      <w:r>
+        <w:t>localhost:3000/goods</w:t>
+      </w:r>
+    </w:p>
+    <w:p>
+      <w:pPr>
+        <w:pStyle w:val="a3"/>
+        <w:ind w:leftChars="0" w:left="360"/>
+        <w:rPr>
+          <w:rStyle w:val="a"/>
+          <w:rFonts w:ascii="Times New Roman" w:eastAsia="Times New Roman" w:hAnsi="Times New Roman" w:cs="Times New Roman"/>
+          <w:snapToGrid w:val="0"/>
+          <w:color w:val="000000"/>
+          <w:w w:val="0"/>
+          <w:kern w:val="0"/>
+          <w:sz w:val="0"/>
+          <w:szCs w:val="0"/>
+          <w:u w:color="000000"/>
+          <w:bdr w:val="none" w:sz="0" w:space="0" w:color="000000"/>
+          <w:shd w:val="clear" w:color="000000" w:fill="000000"/>
+          <w:lang w:val="x-none" w:eastAsia="x-none" w:bidi="x-none"/>
+        </w:rPr>
+      </w:pPr>
+      <w:r>
+        <w:rPr>
+          <w:rFonts w:hint="eastAsia"/>
+        </w:rPr>
+        <w:t>就可以看到</w:t>
+      </w:r>
+      <w:r>
+        <w:rPr>
+          <w:rFonts w:hint="eastAsia"/>
+        </w:rPr>
+        <w:t>:</w:t>
+      </w:r>
+      <w:r>
+        <w:rPr>
+          <w:rStyle w:val="a"/>
+          <w:rFonts w:ascii="Times New Roman" w:eastAsia="Times New Roman" w:hAnsi="Times New Roman" w:cs="Times New Roman"/>
+          <w:snapToGrid w:val="0"/>
+          <w:color w:val="000000"/>
+          <w:w w:val="0"/>
+          <w:kern w:val="0"/>
+          <w:sz w:val="0"/>
+          <w:szCs w:val="0"/>
+          <w:u w:color="000000"/>
+          <w:bdr w:val="none" w:sz="0" w:space="0" w:color="000000"/>
+          <w:shd w:val="clear" w:color="000000" w:fill="000000"/>
+          <w:lang w:val="x-none" w:eastAsia="x-none" w:bidi="x-none"/>
+        </w:rPr>
+        <w:t xml:space="preserve"> </w:t>
+      </w:r>
+      <w:r>
+        <w:rPr>
+          <w:noProof/>
+        </w:rPr>
+        <w:lastRenderedPageBreak/>
+        <w:drawing>
+          <wp:inline distT="0" distB="0" distL="0" distR="0" wp14:anchorId="3F74381A" wp14:editId="5A66545A">
+            <wp:extent cx="5274310" cy="4131310"/>
+            <wp:effectExtent l="0" t="0" r="2540" b="2540"/>
+            <wp:docPr id="15" name="圖片 15" descr="C:\Users\user\AppData\Local\Temp\1540126460(1).png"/>
+            <wp:cNvGraphicFramePr>
+              <a:graphicFrameLocks xmlns:a="http://schemas.openxmlformats.org/drawingml/2006/main" noChangeAspect="1"/>
+            </wp:cNvGraphicFramePr>
+            <a:graphic xmlns:a="http://schemas.openxmlformats.org/drawingml/2006/main">
+              <a:graphicData uri="http://schemas.openxmlformats.org/drawingml/2006/picture">
+                <pic:pic xmlns:pic="http://schemas.openxmlformats.org/drawingml/2006/picture">
+                  <pic:nvPicPr>
+                    <pic:cNvPr id="0" name="Picture 2" descr="C:\Users\user\AppData\Local\Temp\1540126460(1).png"/>
+                    <pic:cNvPicPr>
+                      <a:picLocks noChangeAspect="1" noChangeArrowheads="1"/>
+                    </pic:cNvPicPr>
+                  </pic:nvPicPr>
+                  <pic:blipFill>
+                    <a:blip r:embed="rId17">
+                      <a:extLst>
+                        <a:ext uri="{28A0092B-C50C-407E-A947-70E740481C1C}">
+                          <a14:useLocalDpi xmlns:a14="http://schemas.microsoft.com/office/drawing/2010/main" val="0"/>
+                        </a:ext>
+                      </a:extLst>
+                    </a:blip>
+                    <a:srcRect/>
+                    <a:stretch>
+                      <a:fillRect/>
+                    </a:stretch>
+                  </pic:blipFill>
+                  <pic:spPr bwMode="auto">
+                    <a:xfrm>
+                      <a:off x="0" y="0"/>
+                      <a:ext cx="5274310" cy="4131310"/>
+                    </a:xfrm>
+                    <a:prstGeom prst="rect">
+                      <a:avLst/>
+                    </a:prstGeom>
+                    <a:noFill/>
+                    <a:ln>
+                      <a:noFill/>
+                    </a:ln>
+                  </pic:spPr>
+                </pic:pic>
+              </a:graphicData>
+            </a:graphic>
+          </wp:inline>
+        </w:drawing>
+      </w:r>
+    </w:p>
+    <w:p>
+      <w:pPr>
+        <w:pStyle w:val="a3"/>
+        <w:ind w:leftChars="0" w:left="360"/>
+        <w:rPr>
+          <w:rStyle w:val="a"/>
+          <w:rFonts w:ascii="Times New Roman" w:eastAsia="Times New Roman" w:hAnsi="Times New Roman" w:cs="Times New Roman"/>
+          <w:snapToGrid w:val="0"/>
+          <w:color w:val="000000"/>
+          <w:w w:val="0"/>
+          <w:kern w:val="0"/>
+          <w:sz w:val="0"/>
+          <w:szCs w:val="0"/>
+          <w:u w:color="000000"/>
+          <w:bdr w:val="none" w:sz="0" w:space="0" w:color="000000"/>
+          <w:shd w:val="clear" w:color="000000" w:fill="000000"/>
+          <w:lang w:val="x-none" w:eastAsia="x-none" w:bidi="x-none"/>
+        </w:rPr>
+      </w:pPr>
+    </w:p>
+    <w:p>
+      <w:pPr>
+        <w:pStyle w:val="a3"/>
+        <w:ind w:leftChars="0" w:left="360"/>
+        <w:rPr>
+          <w:rStyle w:val="a"/>
+          <w:rFonts w:ascii="Times New Roman" w:eastAsia="Times New Roman" w:hAnsi="Times New Roman" w:cs="Times New Roman"/>
+          <w:snapToGrid w:val="0"/>
+          <w:color w:val="000000"/>
+          <w:w w:val="0"/>
+          <w:kern w:val="0"/>
+          <w:sz w:val="0"/>
+          <w:szCs w:val="0"/>
+          <w:u w:color="000000"/>
+          <w:bdr w:val="none" w:sz="0" w:space="0" w:color="000000"/>
+          <w:shd w:val="clear" w:color="000000" w:fill="000000"/>
+          <w:lang w:val="x-none" w:eastAsia="x-none" w:bidi="x-none"/>
+        </w:rPr>
+      </w:pPr>
+    </w:p>
+    <w:p>
+      <w:pPr>
+        <w:pStyle w:val="a3"/>
+        <w:ind w:leftChars="0" w:left="360"/>
+      </w:pPr>
+      <w:r>
+        <w:rPr>
+          <w:rFonts w:hint="eastAsia"/>
+        </w:rPr>
+        <w:t>9</w:t>
+      </w:r>
+      <w:r>
+        <w:t>-2</w:t>
+      </w:r>
+      <w:bookmarkStart w:id="0" w:name="_GoBack"/>
+      <w:bookmarkEnd w:id="0"/>
+    </w:p>
+    <w:p>
+      <w:pPr>
+        <w:pStyle w:val="a3"/>
+        <w:ind w:leftChars="0" w:left="360"/>
+        <w:rPr>
+          <w:rFonts w:hint="eastAsia"/>
+        </w:rPr>
+      </w:pPr>
+      <w:r>
+        <w:rPr>
+          <w:rFonts w:hint="eastAsia"/>
+        </w:rPr>
+        <w:t>1</w:t>
+      </w:r>
+      <w:r>
+        <w:t>9:50</w:t>
+      </w:r>
+      <w:r>
+        <w:rPr>
+          <w:rFonts w:hint="eastAsia"/>
+        </w:rPr>
+        <w:t>繼續</w:t>
+      </w:r>
+      <w:proofErr w:type="gramStart"/>
+      <w:r>
+        <w:t>”</w:t>
+      </w:r>
+      <w:proofErr w:type="gramEnd"/>
     </w:p>
     <w:sectPr>
       <w:pgSz w:w="11906" w:h="16838"/>

</xml_diff>